<commit_message>
update scenario word doc
</commit_message>
<xml_diff>
--- a/Azure QuickStarts/VPN GW-vNet-AD VM/DOCS/VPN GW-vNet-AD VM.docx
+++ b/Azure QuickStarts/VPN GW-vNet-AD VM/DOCS/VPN GW-vNet-AD VM.docx
@@ -1,34 +1,53 @@
 
-<file path=word/document2.xml><?xml version="1.0" encoding="utf-8"?>
-<w:document xmlns:wpc="http://schemas.microsoft.com/office/word/2010/wordprocessingCanvas" xmlns:mc="http://schemas.openxmlformats.org/markup-compatibility/2006" xmlns:o="urn:schemas-microsoft-com:office:office" xmlns:r="http://schemas.openxmlformats.org/officeDocument/2006/relationships" xmlns:m="http://schemas.openxmlformats.org/officeDocument/2006/math" xmlns:v="urn:schemas-microsoft-com:vml" xmlns:wp14="http://schemas.microsoft.com/office/word/2010/wordprocessingDrawing" xmlns:wp="http://schemas.openxmlformats.org/drawingml/2006/wordprocessingDrawing" xmlns:w10="urn:schemas-microsoft-com:office:word" xmlns:w="http://schemas.openxmlformats.org/wordprocessingml/2006/main" xmlns:w14="http://schemas.microsoft.com/office/word/2010/wordml" xmlns:w15="http://schemas.microsoft.com/office/word/2012/wordml" xmlns:wpg="http://schemas.microsoft.com/office/word/2010/wordprocessingGroup" xmlns:wpi="http://schemas.microsoft.com/office/word/2010/wordprocessingInk" xmlns:wne="http://schemas.microsoft.com/office/word/2006/wordml" xmlns:wps="http://schemas.microsoft.com/office/word/2010/wordprocessingShape" mc:Ignorable="w14 w15 wp14">
+<file path=word/document.xml><?xml version="1.0" encoding="utf-8"?>
+<w:document xmlns:wpc="http://schemas.microsoft.com/office/word/2010/wordprocessingCanvas" xmlns:cx="http://schemas.microsoft.com/office/drawing/2014/chartex" xmlns:cx1="http://schemas.microsoft.com/office/drawing/2015/9/8/chartex" xmlns:cx2="http://schemas.microsoft.com/office/drawing/2015/10/21/chartex" xmlns:cx3="http://schemas.microsoft.com/office/drawing/2016/5/9/chartex" xmlns:cx4="http://schemas.microsoft.com/office/drawing/2016/5/10/chartex" xmlns:cx5="http://schemas.microsoft.com/office/drawing/2016/5/11/chartex" xmlns:cx6="http://schemas.microsoft.com/office/drawing/2016/5/12/chartex" xmlns:cx7="http://schemas.microsoft.com/office/drawing/2016/5/13/chartex" xmlns:cx8="http://schemas.microsoft.com/office/drawing/2016/5/14/chartex" xmlns:mc="http://schemas.openxmlformats.org/markup-compatibility/2006" xmlns:aink="http://schemas.microsoft.com/office/drawing/2016/ink" xmlns:am3d="http://schemas.microsoft.com/office/drawing/2017/model3d" xmlns:o="urn:schemas-microsoft-com:office:office" xmlns:r="http://schemas.openxmlformats.org/officeDocument/2006/relationships" xmlns:m="http://schemas.openxmlformats.org/officeDocument/2006/math" xmlns:v="urn:schemas-microsoft-com:vml" xmlns:wp14="http://schemas.microsoft.com/office/word/2010/wordprocessingDrawing" xmlns:wp="http://schemas.openxmlformats.org/drawingml/2006/wordprocessingDrawing" xmlns:w10="urn:schemas-microsoft-com:office:word" xmlns:w="http://schemas.openxmlformats.org/wordprocessingml/2006/main" xmlns:w14="http://schemas.microsoft.com/office/word/2010/wordml" xmlns:w15="http://schemas.microsoft.com/office/word/2012/wordml" xmlns:w16cid="http://schemas.microsoft.com/office/word/2016/wordml/cid" xmlns:w16se="http://schemas.microsoft.com/office/word/2015/wordml/symex" xmlns:wpg="http://schemas.microsoft.com/office/word/2010/wordprocessingGroup" xmlns:wpi="http://schemas.microsoft.com/office/word/2010/wordprocessingInk" xmlns:wne="http://schemas.microsoft.com/office/word/2006/wordml" xmlns:wps="http://schemas.microsoft.com/office/word/2010/wordprocessingShape" mc:Ignorable="w14 w15 w16se w16cid wp14">
   <w:body>
-    <w:p xmlns:wp14="http://schemas.microsoft.com/office/word/2010/wordml" wp14:noSpellErr="1" wp14:textId="78A3AECA">
-      <w:bookmarkStart w:name="_GoBack" w:id="0"/>
-      <w:bookmarkEnd w:id="0"/>
-      <w:r>
+    <w:p>
+      <w:pPr>
         <w:rPr>
-          <w:b w:val="1"/>
-          <w:bCs w:val="1"/>
-          <w:color w:val="4472C4" w:themeColor="accent1" w:themeTint="FF" w:themeShade="FF"/>
+          <w:color w:val="0070C0"/>
         </w:rPr>
-        <w:t>S</w:t>
-      </w:r>
+      </w:pPr>
       <w:r>
         <w:rPr>
-          <w:b w:val="1"/>
-          <w:bCs w:val="1"/>
-          <w:color w:val="4472C4" w:themeColor="accent1" w:themeTint="FF" w:themeShade="FF"/>
+          <w:b/>
+          <w:bCs/>
+          <w:color w:val="0070C0"/>
         </w:rPr>
-        <w:t>CENARIO</w:t>
-      </w:r>
-    </w:p>
-    <w:p xmlns:wp14="http://schemas.microsoft.com/office/word/2010/wordml" wp14:noSpellErr="1" wp14:textId="2092E7BF">
-      <w:r>
-        <w:rPr/>
-        <w:t>Customer is looking for an Azure solution which can function like a traditional FTP Server.  The customer (and some of their own vendors) need a place to store .CSV files.  These .CSV files will then be accessed by a SaaS application, uploaded into that system, and processed.  The customer has the following additional requirements/asks:</w:t>
-      </w:r>
-    </w:p>
-    <w:p w14:noSpellErr="1">
+        <w:t>SCENARIO</w:t>
+      </w:r>
+    </w:p>
+    <w:p>
+      <w:r>
+        <w:t>Customer would like to deploy a Windows Active Directory VM in Azure, connected to their on-premises environment through an Azure VPN</w:t>
+      </w:r>
+      <w:r>
+        <w:t>.</w:t>
+      </w:r>
+    </w:p>
+    <w:p>
+      <w:r>
+        <w:t>This is a great scenario for a customer wanting to dip their toes into Azure or see some basics of what things look like and how they are deployed.</w:t>
+      </w:r>
+    </w:p>
+    <w:p>
+      <w:pPr>
+        <w:rPr>
+          <w:b/>
+          <w:bCs/>
+          <w:color w:val="0070C0"/>
+        </w:rPr>
+      </w:pPr>
+      <w:r>
+        <w:rPr>
+          <w:b/>
+          <w:bCs/>
+          <w:color w:val="0070C0"/>
+        </w:rPr>
+        <w:t>SCENARIO ARCHITECTURE</w:t>
+      </w:r>
+    </w:p>
+    <w:p>
       <w:pPr>
         <w:pStyle w:val="ListParagraph"/>
         <w:numPr>
@@ -36,488 +55,279 @@
           <w:numId w:val="1"/>
         </w:numPr>
         <w:rPr>
-          <w:sz w:val="22"/>
-          <w:szCs w:val="22"/>
+          <w:color w:val="4472C4" w:themeColor="accent1"/>
         </w:rPr>
       </w:pPr>
       <w:r>
-        <w:rPr/>
-        <w:t>60 Days of file retention</w:t>
-      </w:r>
-    </w:p>
-    <w:p w14:noSpellErr="1">
+        <w:t xml:space="preserve">Solution:  </w:t>
+      </w:r>
+    </w:p>
+    <w:p>
+      <w:pPr>
+        <w:pStyle w:val="ListParagraph"/>
+        <w:numPr>
+          <w:ilvl w:val="1"/>
+          <w:numId w:val="1"/>
+        </w:numPr>
+        <w:rPr>
+          <w:color w:val="4472C4" w:themeColor="accent1"/>
+        </w:rPr>
+      </w:pPr>
+      <w:r>
+        <w:t>Deploy a Windows Server 2016 VM running Active Directory</w:t>
+      </w:r>
+    </w:p>
+    <w:p>
+      <w:pPr>
+        <w:pStyle w:val="ListParagraph"/>
+        <w:numPr>
+          <w:ilvl w:val="1"/>
+          <w:numId w:val="1"/>
+        </w:numPr>
+      </w:pPr>
+      <w:r>
+        <w:t>Deploy a VPN Gateway</w:t>
+      </w:r>
+    </w:p>
+    <w:p>
+      <w:pPr>
+        <w:pStyle w:val="ListParagraph"/>
+        <w:numPr>
+          <w:ilvl w:val="1"/>
+          <w:numId w:val="1"/>
+        </w:numPr>
+      </w:pPr>
+      <w:r>
+        <w:t>Deploy a Connection to connect to the on-premises network</w:t>
+      </w:r>
+    </w:p>
+    <w:p>
+      <w:pPr>
+        <w:pStyle w:val="ListParagraph"/>
+        <w:numPr>
+          <w:ilvl w:val="1"/>
+          <w:numId w:val="1"/>
+        </w:numPr>
+      </w:pPr>
+      <w:r>
+        <w:t>Deploy a Virtual Network (vNET) for the VM</w:t>
+      </w:r>
+    </w:p>
+    <w:p>
+      <w:pPr>
+        <w:pStyle w:val="ListParagraph"/>
+        <w:numPr>
+          <w:ilvl w:val="1"/>
+          <w:numId w:val="1"/>
+        </w:numPr>
+      </w:pPr>
+      <w:r>
+        <w:t>Deploy a Storage Account for storing the VM’s disk(s)</w:t>
+      </w:r>
+    </w:p>
+    <w:p>
       <w:pPr>
         <w:pStyle w:val="ListParagraph"/>
         <w:numPr>
           <w:ilvl w:val="0"/>
           <w:numId w:val="1"/>
         </w:numPr>
-        <w:rPr>
-          <w:sz w:val="22"/>
-          <w:szCs w:val="22"/>
-        </w:rPr>
-      </w:pPr>
-      <w:r>
-        <w:rPr/>
-        <w:t xml:space="preserve">.CSV files must be encrypted at rest and in transit </w:t>
-      </w:r>
-    </w:p>
-    <w:p w14:noSpellErr="1">
+      </w:pPr>
+      <w:r>
+        <w:t>How does this architecture meet the customer requirements?</w:t>
+      </w:r>
+    </w:p>
+    <w:p>
+      <w:pPr>
+        <w:pStyle w:val="ListParagraph"/>
+        <w:numPr>
+          <w:ilvl w:val="1"/>
+          <w:numId w:val="1"/>
+        </w:numPr>
+      </w:pPr>
+      <w:r>
+        <w:t>Uses Azure Resource Manager (ARM) Template along with PowerShell Desired State Configuration (DSC) to deploy all the required components of the solution along with installing Active Directory on the Windows VM</w:t>
+      </w:r>
+    </w:p>
+    <w:p>
       <w:pPr>
         <w:pStyle w:val="ListParagraph"/>
         <w:numPr>
           <w:ilvl w:val="0"/>
           <w:numId w:val="1"/>
         </w:numPr>
+      </w:pPr>
+      <w:r>
+        <w:t>What are some limitations of this proposed architecture?</w:t>
+      </w:r>
+    </w:p>
+    <w:p>
+      <w:pPr>
+        <w:pStyle w:val="ListParagraph"/>
+        <w:numPr>
+          <w:ilvl w:val="1"/>
+          <w:numId w:val="1"/>
+        </w:numPr>
+      </w:pPr>
+      <w:r>
+        <w:t>VPN Connection to on-premises environment will need to be manually configured after the VPN Gateway is deployed</w:t>
+      </w:r>
+    </w:p>
+    <w:p>
+      <w:pPr>
+        <w:pStyle w:val="ListParagraph"/>
+        <w:numPr>
+          <w:ilvl w:val="1"/>
+          <w:numId w:val="1"/>
+        </w:numPr>
+      </w:pPr>
+      <w:r>
+        <w:t>After VPN Connection is established the Windows AD VM will need to have its DNS settings updated to point to at least one on-premises DC</w:t>
+      </w:r>
+    </w:p>
+    <w:p>
+      <w:pPr>
+        <w:pStyle w:val="ListParagraph"/>
+        <w:numPr>
+          <w:ilvl w:val="1"/>
+          <w:numId w:val="1"/>
+        </w:numPr>
+      </w:pPr>
+      <w:r>
+        <w:t>After VPN Connection is established the Windows AD VM should have a static private IP address assigned</w:t>
+      </w:r>
+    </w:p>
+    <w:p>
+      <w:pPr>
+        <w:pStyle w:val="ListParagraph"/>
+        <w:numPr>
+          <w:ilvl w:val="1"/>
+          <w:numId w:val="1"/>
+        </w:numPr>
+      </w:pPr>
+      <w:r>
+        <w:t>After VPN connection</w:t>
+      </w:r>
+      <w:r>
+        <w:t>, IP address and</w:t>
+      </w:r>
+      <w:r>
+        <w:t xml:space="preserve"> DNS settings have been configured, the AD VM can be promoted to a DC</w:t>
+      </w:r>
+    </w:p>
+    <w:p>
+      <w:pPr>
+        <w:pStyle w:val="ListParagraph"/>
+        <w:numPr>
+          <w:ilvl w:val="1"/>
+          <w:numId w:val="1"/>
+        </w:numPr>
+      </w:pPr>
+      <w:r>
+        <w:t>In a production environment we would want to deploy 2 AD VMs in an Availability Set</w:t>
+      </w:r>
+    </w:p>
+    <w:p>
+      <w:pPr>
+        <w:pStyle w:val="ListParagraph"/>
+        <w:numPr>
+          <w:ilvl w:val="1"/>
+          <w:numId w:val="1"/>
+        </w:numPr>
+      </w:pPr>
+      <w:r>
+        <w:t>Does not enable Azure Security Center</w:t>
+      </w:r>
+    </w:p>
+    <w:p>
+      <w:pPr>
         <w:rPr>
-          <w:sz w:val="22"/>
-          <w:szCs w:val="22"/>
+          <w:b/>
+          <w:color w:val="0070C0"/>
         </w:rPr>
       </w:pPr>
       <w:r>
-        <w:rPr/>
-        <w:t xml:space="preserve">Solution needs to be </w:t>
-      </w:r>
-      <w:r>
-        <w:rPr/>
-        <w:t>robust (highly available)</w:t>
-      </w:r>
-    </w:p>
-    <w:p w14:noSpellErr="1">
+        <w:rPr>
+          <w:b/>
+          <w:color w:val="0070C0"/>
+        </w:rPr>
+        <w:t>RESOURCES</w:t>
+      </w:r>
+    </w:p>
+    <w:p>
       <w:pPr>
         <w:pStyle w:val="ListParagraph"/>
         <w:numPr>
           <w:ilvl w:val="0"/>
-          <w:numId w:val="1"/>
+          <w:numId w:val="5"/>
         </w:numPr>
-        <w:rPr>
-          <w:sz w:val="22"/>
-          <w:szCs w:val="22"/>
-        </w:rPr>
-      </w:pPr>
-      <w:r>
-        <w:rPr/>
-        <w:t xml:space="preserve">How to </w:t>
-      </w:r>
-      <w:r>
-        <w:rPr/>
-        <w:t>backup</w:t>
-      </w:r>
-      <w:r>
-        <w:rPr/>
-        <w:t>?</w:t>
-      </w:r>
-    </w:p>
-    <w:p w14:noSpellErr="1">
+      </w:pPr>
+      <w:hyperlink r:id="rId8" w:history="1">
+        <w:r>
+          <w:rPr>
+            <w:rStyle w:val="Hyperlink"/>
+          </w:rPr>
+          <w:t>https://docs.microsoft.com/en-us/azure/architecture/reference-architectures/identity/adds-extend-domain</w:t>
+        </w:r>
+      </w:hyperlink>
+    </w:p>
+    <w:p>
       <w:pPr>
         <w:pStyle w:val="ListParagraph"/>
         <w:numPr>
           <w:ilvl w:val="0"/>
-          <w:numId w:val="1"/>
+          <w:numId w:val="5"/>
         </w:numPr>
-        <w:rPr>
-          <w:sz w:val="22"/>
-          <w:szCs w:val="22"/>
-        </w:rPr>
-      </w:pPr>
-      <w:r>
-        <w:rPr/>
-        <w:t>Auditing access to files (users, source IP address, name of files)</w:t>
-      </w:r>
-    </w:p>
-    <w:p w14:noSpellErr="1">
-      <w:pPr>
-        <w:pStyle w:val="Normal"/>
-        <w:rPr>
-          <w:b w:val="1"/>
-          <w:bCs w:val="1"/>
-          <w:color w:val="4471C4"/>
-        </w:rPr>
-      </w:pPr>
-      <w:r>
-        <w:rPr>
-          <w:b w:val="1"/>
-          <w:bCs w:val="1"/>
-          <w:color w:val="4471C4"/>
-        </w:rPr>
-        <w:t>SCEN</w:t>
-      </w:r>
-      <w:r>
-        <w:rPr>
-          <w:b w:val="1"/>
-          <w:bCs w:val="1"/>
-          <w:color w:val="4471C4"/>
-        </w:rPr>
-        <w:t>A</w:t>
-      </w:r>
-      <w:r>
-        <w:rPr>
-          <w:b w:val="1"/>
-          <w:bCs w:val="1"/>
-          <w:color w:val="4471C4"/>
-        </w:rPr>
-        <w:t>RIO A</w:t>
-      </w:r>
-      <w:r>
-        <w:rPr>
-          <w:b w:val="1"/>
-          <w:bCs w:val="1"/>
-          <w:color w:val="4471C4"/>
-        </w:rPr>
-        <w:t>RCHITECTURE</w:t>
-      </w:r>
-    </w:p>
-    <w:p w14:noSpellErr="1">
+      </w:pPr>
+      <w:hyperlink r:id="rId9" w:history="1">
+        <w:r>
+          <w:rPr>
+            <w:rStyle w:val="Hyperlink"/>
+          </w:rPr>
+          <w:t>https://docs.microsoft.com/en-us/azure/architecture/reference-architectures/n-tier/windows-vm</w:t>
+        </w:r>
+      </w:hyperlink>
+    </w:p>
+    <w:p>
       <w:pPr>
         <w:pStyle w:val="ListParagraph"/>
         <w:numPr>
           <w:ilvl w:val="0"/>
-          <w:numId w:val="4"/>
+          <w:numId w:val="5"/>
         </w:numPr>
-        <w:rPr>
-          <w:color w:val="auto" w:themeColor="accent1" w:themeTint="FF" w:themeShade="FF"/>
-          <w:sz w:val="22"/>
-          <w:szCs w:val="22"/>
-        </w:rPr>
-      </w:pPr>
-      <w:r>
-        <w:rPr>
-          <w:b w:val="0"/>
-          <w:bCs w:val="0"/>
-          <w:color w:val="auto"/>
-        </w:rPr>
-        <w:t xml:space="preserve">Solution:  Utilize Azure Blob Storage to store the .CSV Files.  Utilize Azure Logic Apps or Azure Automation Runbook to automatically delete files after the </w:t>
-      </w:r>
-      <w:r>
-        <w:rPr>
-          <w:b w:val="0"/>
-          <w:bCs w:val="0"/>
-          <w:color w:val="auto"/>
-        </w:rPr>
-        <w:t>60-day</w:t>
-      </w:r>
-      <w:r>
-        <w:rPr>
-          <w:b w:val="0"/>
-          <w:bCs w:val="0"/>
-          <w:color w:val="auto"/>
-        </w:rPr>
-        <w:t xml:space="preserve"> period.  Recommended to use Azure Logic Apps.  Lifecycle Management, a built-in service to provide this functionality is currently in preview.</w:t>
-      </w:r>
-    </w:p>
-    <w:p w14:noSpellErr="1">
+      </w:pPr>
+      <w:hyperlink r:id="rId10" w:history="1">
+        <w:r>
+          <w:rPr>
+            <w:rStyle w:val="Hyperlink"/>
+          </w:rPr>
+          <w:t>https://docs.microsoft.com/en-us/azure/vpn-gateway/vpn-gateway-plan-design</w:t>
+        </w:r>
+      </w:hyperlink>
+    </w:p>
+    <w:p>
       <w:pPr>
         <w:pStyle w:val="ListParagraph"/>
         <w:numPr>
           <w:ilvl w:val="0"/>
-          <w:numId w:val="4"/>
+          <w:numId w:val="5"/>
         </w:numPr>
-        <w:rPr>
-          <w:sz w:val="22"/>
-          <w:szCs w:val="22"/>
-        </w:rPr>
-      </w:pPr>
-      <w:r>
-        <w:rPr/>
-        <w:t>How does this architecture meet the customer requirements?</w:t>
-      </w:r>
-    </w:p>
-    <w:p w14:noSpellErr="1">
-      <w:pPr>
-        <w:pStyle w:val="ListParagraph"/>
-        <w:numPr>
-          <w:ilvl w:val="1"/>
-          <w:numId w:val="4"/>
-        </w:numPr>
-        <w:rPr>
-          <w:sz w:val="22"/>
-          <w:szCs w:val="22"/>
-        </w:rPr>
-      </w:pPr>
-      <w:r>
-        <w:rPr/>
-        <w:t>Azure Blob Storage is ideal for storing files for distributed access</w:t>
-      </w:r>
-    </w:p>
-    <w:p w14:noSpellErr="1">
-      <w:pPr>
-        <w:pStyle w:val="ListParagraph"/>
-        <w:numPr>
-          <w:ilvl w:val="1"/>
-          <w:numId w:val="4"/>
-        </w:numPr>
-        <w:rPr>
-          <w:sz w:val="22"/>
-          <w:szCs w:val="22"/>
-        </w:rPr>
-      </w:pPr>
-      <w:r>
-        <w:rPr/>
-        <w:t>Azure Storage Accounts can be configured to require HTTPS connections</w:t>
-      </w:r>
-    </w:p>
-    <w:p w14:noSpellErr="1">
-      <w:pPr>
-        <w:pStyle w:val="ListParagraph"/>
-        <w:numPr>
-          <w:ilvl w:val="1"/>
-          <w:numId w:val="4"/>
-        </w:numPr>
-        <w:rPr>
-          <w:sz w:val="22"/>
-          <w:szCs w:val="22"/>
-        </w:rPr>
-      </w:pPr>
-      <w:r>
-        <w:rPr/>
-        <w:t>Azure Storage Accounts use Storage Service Encryption to automatically encrypt all data before persisting it.  Encryption utilizes 256-bit AES Encryption and the entire process is transparent to all users and requires no additional setup or configuration.</w:t>
-      </w:r>
-    </w:p>
-    <w:p w14:noSpellErr="1">
-      <w:pPr>
-        <w:pStyle w:val="ListParagraph"/>
-        <w:numPr>
-          <w:ilvl w:val="1"/>
-          <w:numId w:val="4"/>
-        </w:numPr>
-        <w:rPr>
-          <w:sz w:val="22"/>
-          <w:szCs w:val="22"/>
-        </w:rPr>
-      </w:pPr>
-      <w:r>
-        <w:rPr/>
-        <w:t>Azure Storage Accounts support several different replication policies to ensure high-availability.  Listed lowest availability and cost to highest.</w:t>
-      </w:r>
-    </w:p>
-    <w:p w14:noSpellErr="1">
-      <w:pPr>
-        <w:pStyle w:val="ListParagraph"/>
-        <w:numPr>
-          <w:ilvl w:val="2"/>
-          <w:numId w:val="4"/>
-        </w:numPr>
-        <w:rPr>
-          <w:sz w:val="22"/>
-          <w:szCs w:val="22"/>
-        </w:rPr>
-      </w:pPr>
-      <w:r>
-        <w:rPr/>
-        <w:t>Locally Redundant – Stores 3 copies of the data in a single storage cluster in a single datacenter.   Offers 11 9’s of availability over the course of year.</w:t>
-      </w:r>
-    </w:p>
-    <w:p w14:noSpellErr="1">
-      <w:pPr>
-        <w:pStyle w:val="ListParagraph"/>
-        <w:numPr>
-          <w:ilvl w:val="2"/>
-          <w:numId w:val="4"/>
-        </w:numPr>
-        <w:rPr>
-          <w:sz w:val="22"/>
-          <w:szCs w:val="22"/>
-        </w:rPr>
-      </w:pPr>
-      <w:r>
-        <w:rPr/>
-        <w:t>Zone Redundant – Stores 3 copies of the data across different storage clusters in different Availability Zones in a single region.  Offers 12 9’s of availability over the course of the year.</w:t>
-      </w:r>
-    </w:p>
-    <w:p w14:noSpellErr="1">
-      <w:pPr>
-        <w:pStyle w:val="ListParagraph"/>
-        <w:numPr>
-          <w:ilvl w:val="2"/>
-          <w:numId w:val="4"/>
-        </w:numPr>
-        <w:rPr>
-          <w:sz w:val="22"/>
-          <w:szCs w:val="22"/>
-        </w:rPr>
-      </w:pPr>
-      <w:r>
-        <w:rPr/>
-        <w:t>Geo Redundant – Data is replicated to a secondary region hundreds of miles away from the primary region.  Offers 16 9’s of availability over the course of the year.</w:t>
-      </w:r>
-    </w:p>
-    <w:p w14:noSpellErr="1">
-      <w:pPr>
-        <w:pStyle w:val="ListParagraph"/>
-        <w:numPr>
-          <w:ilvl w:val="3"/>
-          <w:numId w:val="4"/>
-        </w:numPr>
-        <w:rPr>
-          <w:sz w:val="22"/>
-          <w:szCs w:val="22"/>
-        </w:rPr>
-      </w:pPr>
-      <w:r>
-        <w:rPr/>
-        <w:t xml:space="preserve">Offers an option for Read-Access which </w:t>
-      </w:r>
-      <w:r>
-        <w:rPr/>
-        <w:t xml:space="preserve">always makes the secondary site available to read from </w:t>
-      </w:r>
-    </w:p>
-    <w:p w14:noSpellErr="1">
-      <w:pPr>
-        <w:pStyle w:val="ListParagraph"/>
-        <w:numPr>
-          <w:ilvl w:val="1"/>
-          <w:numId w:val="4"/>
-        </w:numPr>
-        <w:rPr>
-          <w:sz w:val="22"/>
-          <w:szCs w:val="22"/>
-        </w:rPr>
-      </w:pPr>
-      <w:r>
-        <w:rPr/>
-        <w:t>Azure Storage Soft Delete enables you to save and recover your data after it was deleted (intentionally or unintentionally).  In this scenario this would be set for 60 days.</w:t>
-      </w:r>
-    </w:p>
-    <w:p w14:noSpellErr="1">
-      <w:pPr>
-        <w:pStyle w:val="ListParagraph"/>
-        <w:numPr>
-          <w:ilvl w:val="1"/>
-          <w:numId w:val="4"/>
-        </w:numPr>
-        <w:rPr>
-          <w:sz w:val="22"/>
-          <w:szCs w:val="22"/>
-        </w:rPr>
-      </w:pPr>
-      <w:r>
-        <w:rPr/>
-        <w:t>Users or client applications can access Azure Blog Storage via HTTPS from anywhere in the world via URLs, PowerShell, Azure CLI and the Azure Storage Client Libraries for various programming languages</w:t>
-      </w:r>
-    </w:p>
-    <w:p w14:noSpellErr="1">
-      <w:pPr>
-        <w:pStyle w:val="ListParagraph"/>
-        <w:numPr>
-          <w:ilvl w:val="1"/>
-          <w:numId w:val="4"/>
-        </w:numPr>
-        <w:rPr>
-          <w:sz w:val="22"/>
-          <w:szCs w:val="22"/>
-        </w:rPr>
-      </w:pPr>
-      <w:r>
-        <w:rPr/>
-        <w:t>Supports Identity and Access Management via Azure AD</w:t>
-      </w:r>
-    </w:p>
-    <w:p w14:noSpellErr="1">
-      <w:pPr>
-        <w:pStyle w:val="ListParagraph"/>
-        <w:numPr>
-          <w:ilvl w:val="1"/>
-          <w:numId w:val="4"/>
-        </w:numPr>
-        <w:rPr>
-          <w:sz w:val="22"/>
-          <w:szCs w:val="22"/>
-        </w:rPr>
-      </w:pPr>
-      <w:r>
-        <w:rPr/>
-        <w:t xml:space="preserve">All auditing capabilities </w:t>
-      </w:r>
-      <w:r>
-        <w:rPr/>
-        <w:t>can</w:t>
-      </w:r>
-      <w:r>
-        <w:rPr/>
-        <w:t xml:space="preserve"> be met by enabling Azure Storage Analytics Logs and Azure Log Analytics</w:t>
-      </w:r>
-    </w:p>
-    <w:p w14:noSpellErr="1">
-      <w:pPr>
-        <w:pStyle w:val="ListParagraph"/>
-        <w:numPr>
-          <w:ilvl w:val="1"/>
-          <w:numId w:val="4"/>
-        </w:numPr>
-        <w:rPr>
-          <w:sz w:val="22"/>
-          <w:szCs w:val="22"/>
-        </w:rPr>
-      </w:pPr>
-      <w:r>
-        <w:rPr/>
-        <w:t>Azure Storage Explorer can be utilized to upload and download files as well as manage the storage account from within the Azure portal or via the stand-alone Azure Storage Explorer</w:t>
-      </w:r>
-    </w:p>
-    <w:p w14:noSpellErr="1">
-      <w:pPr>
-        <w:pStyle w:val="ListParagraph"/>
-        <w:numPr>
-          <w:ilvl w:val="0"/>
-          <w:numId w:val="4"/>
-        </w:numPr>
-        <w:rPr>
-          <w:sz w:val="22"/>
-          <w:szCs w:val="22"/>
-        </w:rPr>
-      </w:pPr>
-      <w:r>
-        <w:rPr/>
-        <w:t>What are some limitations of this proposed architecture?</w:t>
-      </w:r>
-    </w:p>
-    <w:p w14:noSpellErr="1">
-      <w:pPr>
-        <w:pStyle w:val="ListParagraph"/>
-        <w:numPr>
-          <w:ilvl w:val="1"/>
-          <w:numId w:val="4"/>
-        </w:numPr>
-        <w:rPr>
-          <w:sz w:val="22"/>
-          <w:szCs w:val="22"/>
-        </w:rPr>
-      </w:pPr>
-      <w:r>
-        <w:rPr/>
-        <w:t>Azure Storage Accounts don’t support the ability to specify multiple logins to different containers or to the same container</w:t>
-      </w:r>
-    </w:p>
-    <w:p w14:noSpellErr="1">
-      <w:pPr>
-        <w:pStyle w:val="ListParagraph"/>
-        <w:numPr>
-          <w:ilvl w:val="1"/>
-          <w:numId w:val="4"/>
-        </w:numPr>
-        <w:rPr>
-          <w:sz w:val="22"/>
-          <w:szCs w:val="22"/>
-        </w:rPr>
-      </w:pPr>
-      <w:r>
-        <w:rPr/>
-        <w:t>Unable to map a drive to the Azure Storage Account or the Azure Blob Container where the files are stored</w:t>
-      </w:r>
-    </w:p>
-    <w:p w14:noSpellErr="1">
-      <w:pPr>
-        <w:pStyle w:val="Normal"/>
-      </w:pPr>
-    </w:p>
-    <w:p w14:noSpellErr="1">
-      <w:pPr>
-        <w:pStyle w:val="Normal"/>
-      </w:pPr>
-    </w:p>
+      </w:pPr>
+      <w:hyperlink r:id="rId11" w:history="1">
+        <w:r>
+          <w:rPr>
+            <w:rStyle w:val="Hyperlink"/>
+          </w:rPr>
+          <w:t>https://docs.microsoft.com/en-us/azure/vpn-gateway/vpn-gateway-download-vpndevicescript</w:t>
+        </w:r>
+      </w:hyperlink>
+      <w:bookmarkStart w:id="0" w:name="_GoBack"/>
+      <w:bookmarkEnd w:id="0"/>
+    </w:p>
+    <w:p/>
+    <w:p/>
     <w:sectPr>
-      <w:pgSz w:w="12240" w:h="15840" w:orient="portrait"/>
+      <w:pgSz w:w="12240" w:h="15840"/>
       <w:pgMar w:top="1440" w:right="1440" w:bottom="1440" w:left="1440" w:header="720" w:footer="720" w:gutter="0"/>
       <w:cols w:space="720"/>
       <w:docGrid w:linePitch="360"/>
@@ -527,10 +337,12 @@
 </file>
 
 <file path=word/numbering.xml><?xml version="1.0" encoding="utf-8"?>
-<w:numbering xmlns:w="http://schemas.openxmlformats.org/wordprocessingml/2006/main">
-  <w:abstractNum xmlns:w="http://schemas.openxmlformats.org/wordprocessingml/2006/main" w:abstractNumId="4">
-    <w:multiLevelType xmlns:w="http://schemas.openxmlformats.org/wordprocessingml/2006/main" w:val="hybridMultilevel"/>
-    <w:lvl xmlns:w="http://schemas.openxmlformats.org/wordprocessingml/2006/main" w:ilvl="0">
+<w:numbering xmlns:wpc="http://schemas.microsoft.com/office/word/2010/wordprocessingCanvas" xmlns:cx="http://schemas.microsoft.com/office/drawing/2014/chartex" xmlns:cx1="http://schemas.microsoft.com/office/drawing/2015/9/8/chartex" xmlns:cx2="http://schemas.microsoft.com/office/drawing/2015/10/21/chartex" xmlns:cx3="http://schemas.microsoft.com/office/drawing/2016/5/9/chartex" xmlns:cx4="http://schemas.microsoft.com/office/drawing/2016/5/10/chartex" xmlns:cx5="http://schemas.microsoft.com/office/drawing/2016/5/11/chartex" xmlns:cx6="http://schemas.microsoft.com/office/drawing/2016/5/12/chartex" xmlns:cx7="http://schemas.microsoft.com/office/drawing/2016/5/13/chartex" xmlns:cx8="http://schemas.microsoft.com/office/drawing/2016/5/14/chartex" xmlns:mc="http://schemas.openxmlformats.org/markup-compatibility/2006" xmlns:aink="http://schemas.microsoft.com/office/drawing/2016/ink" xmlns:am3d="http://schemas.microsoft.com/office/drawing/2017/model3d" xmlns:o="urn:schemas-microsoft-com:office:office" xmlns:r="http://schemas.openxmlformats.org/officeDocument/2006/relationships" xmlns:m="http://schemas.openxmlformats.org/officeDocument/2006/math" xmlns:v="urn:schemas-microsoft-com:vml" xmlns:wp14="http://schemas.microsoft.com/office/word/2010/wordprocessingDrawing" xmlns:wp="http://schemas.openxmlformats.org/drawingml/2006/wordprocessingDrawing" xmlns:w10="urn:schemas-microsoft-com:office:word" xmlns:w="http://schemas.openxmlformats.org/wordprocessingml/2006/main" xmlns:w14="http://schemas.microsoft.com/office/word/2010/wordml" xmlns:w15="http://schemas.microsoft.com/office/word/2012/wordml" xmlns:w16cid="http://schemas.microsoft.com/office/word/2016/wordml/cid" xmlns:w16se="http://schemas.microsoft.com/office/word/2015/wordml/symex" xmlns:wpg="http://schemas.microsoft.com/office/word/2010/wordprocessingGroup" xmlns:wpi="http://schemas.microsoft.com/office/word/2010/wordprocessingInk" xmlns:wne="http://schemas.microsoft.com/office/word/2006/wordml" xmlns:wps="http://schemas.microsoft.com/office/word/2010/wordprocessingShape" mc:Ignorable="w14 w15 w16se w16cid wp14">
+  <w:abstractNum w:abstractNumId="0" w15:restartNumberingAfterBreak="0">
+    <w:nsid w:val="36FE7CBE"/>
+    <w:multiLevelType w:val="hybridMultilevel"/>
+    <w:tmpl w:val="ACA84A30"/>
+    <w:lvl w:ilvl="0" w:tplc="04090001">
       <w:start w:val="1"/>
       <w:numFmt w:val="bullet"/>
       <w:lvlText w:val=""/>
@@ -539,10 +351,10 @@
         <w:ind w:left="720" w:hanging="360"/>
       </w:pPr>
       <w:rPr>
-        <w:rFonts w:hint="default" w:ascii="Symbol" w:hAnsi="Symbol"/>
-      </w:rPr>
-    </w:lvl>
-    <w:lvl xmlns:w="http://schemas.openxmlformats.org/wordprocessingml/2006/main" w:ilvl="1">
+        <w:rFonts w:ascii="Symbol" w:hAnsi="Symbol" w:hint="default"/>
+      </w:rPr>
+    </w:lvl>
+    <w:lvl w:ilvl="1" w:tplc="04090003" w:tentative="1">
       <w:start w:val="1"/>
       <w:numFmt w:val="bullet"/>
       <w:lvlText w:val="o"/>
@@ -551,10 +363,10 @@
         <w:ind w:left="1440" w:hanging="360"/>
       </w:pPr>
       <w:rPr>
-        <w:rFonts w:hint="default" w:ascii="Courier New" w:hAnsi="Courier New"/>
-      </w:rPr>
-    </w:lvl>
-    <w:lvl xmlns:w="http://schemas.openxmlformats.org/wordprocessingml/2006/main" w:ilvl="2">
+        <w:rFonts w:ascii="Courier New" w:hAnsi="Courier New" w:cs="Courier New" w:hint="default"/>
+      </w:rPr>
+    </w:lvl>
+    <w:lvl w:ilvl="2" w:tplc="04090005" w:tentative="1">
       <w:start w:val="1"/>
       <w:numFmt w:val="bullet"/>
       <w:lvlText w:val=""/>
@@ -563,10 +375,10 @@
         <w:ind w:left="2160" w:hanging="360"/>
       </w:pPr>
       <w:rPr>
-        <w:rFonts w:hint="default" w:ascii="Wingdings" w:hAnsi="Wingdings"/>
-      </w:rPr>
-    </w:lvl>
-    <w:lvl xmlns:w="http://schemas.openxmlformats.org/wordprocessingml/2006/main" w:ilvl="3">
+        <w:rFonts w:ascii="Wingdings" w:hAnsi="Wingdings" w:hint="default"/>
+      </w:rPr>
+    </w:lvl>
+    <w:lvl w:ilvl="3" w:tplc="04090001" w:tentative="1">
       <w:start w:val="1"/>
       <w:numFmt w:val="bullet"/>
       <w:lvlText w:val=""/>
@@ -575,10 +387,10 @@
         <w:ind w:left="2880" w:hanging="360"/>
       </w:pPr>
       <w:rPr>
-        <w:rFonts w:hint="default" w:ascii="Symbol" w:hAnsi="Symbol"/>
-      </w:rPr>
-    </w:lvl>
-    <w:lvl xmlns:w="http://schemas.openxmlformats.org/wordprocessingml/2006/main" w:ilvl="4">
+        <w:rFonts w:ascii="Symbol" w:hAnsi="Symbol" w:hint="default"/>
+      </w:rPr>
+    </w:lvl>
+    <w:lvl w:ilvl="4" w:tplc="04090003" w:tentative="1">
       <w:start w:val="1"/>
       <w:numFmt w:val="bullet"/>
       <w:lvlText w:val="o"/>
@@ -587,10 +399,10 @@
         <w:ind w:left="3600" w:hanging="360"/>
       </w:pPr>
       <w:rPr>
-        <w:rFonts w:hint="default" w:ascii="Courier New" w:hAnsi="Courier New"/>
-      </w:rPr>
-    </w:lvl>
-    <w:lvl xmlns:w="http://schemas.openxmlformats.org/wordprocessingml/2006/main" w:ilvl="5">
+        <w:rFonts w:ascii="Courier New" w:hAnsi="Courier New" w:cs="Courier New" w:hint="default"/>
+      </w:rPr>
+    </w:lvl>
+    <w:lvl w:ilvl="5" w:tplc="04090005" w:tentative="1">
       <w:start w:val="1"/>
       <w:numFmt w:val="bullet"/>
       <w:lvlText w:val=""/>
@@ -599,10 +411,10 @@
         <w:ind w:left="4320" w:hanging="360"/>
       </w:pPr>
       <w:rPr>
-        <w:rFonts w:hint="default" w:ascii="Wingdings" w:hAnsi="Wingdings"/>
-      </w:rPr>
-    </w:lvl>
-    <w:lvl xmlns:w="http://schemas.openxmlformats.org/wordprocessingml/2006/main" w:ilvl="6">
+        <w:rFonts w:ascii="Wingdings" w:hAnsi="Wingdings" w:hint="default"/>
+      </w:rPr>
+    </w:lvl>
+    <w:lvl w:ilvl="6" w:tplc="04090001" w:tentative="1">
       <w:start w:val="1"/>
       <w:numFmt w:val="bullet"/>
       <w:lvlText w:val=""/>
@@ -611,10 +423,10 @@
         <w:ind w:left="5040" w:hanging="360"/>
       </w:pPr>
       <w:rPr>
-        <w:rFonts w:hint="default" w:ascii="Symbol" w:hAnsi="Symbol"/>
-      </w:rPr>
-    </w:lvl>
-    <w:lvl xmlns:w="http://schemas.openxmlformats.org/wordprocessingml/2006/main" w:ilvl="7">
+        <w:rFonts w:ascii="Symbol" w:hAnsi="Symbol" w:hint="default"/>
+      </w:rPr>
+    </w:lvl>
+    <w:lvl w:ilvl="7" w:tplc="04090003" w:tentative="1">
       <w:start w:val="1"/>
       <w:numFmt w:val="bullet"/>
       <w:lvlText w:val="o"/>
@@ -623,10 +435,10 @@
         <w:ind w:left="5760" w:hanging="360"/>
       </w:pPr>
       <w:rPr>
-        <w:rFonts w:hint="default" w:ascii="Courier New" w:hAnsi="Courier New"/>
-      </w:rPr>
-    </w:lvl>
-    <w:lvl xmlns:w="http://schemas.openxmlformats.org/wordprocessingml/2006/main" w:ilvl="8">
+        <w:rFonts w:ascii="Courier New" w:hAnsi="Courier New" w:cs="Courier New" w:hint="default"/>
+      </w:rPr>
+    </w:lvl>
+    <w:lvl w:ilvl="8" w:tplc="04090005" w:tentative="1">
       <w:start w:val="1"/>
       <w:numFmt w:val="bullet"/>
       <w:lvlText w:val=""/>
@@ -635,13 +447,15 @@
         <w:ind w:left="6480" w:hanging="360"/>
       </w:pPr>
       <w:rPr>
-        <w:rFonts w:hint="default" w:ascii="Wingdings" w:hAnsi="Wingdings"/>
+        <w:rFonts w:ascii="Wingdings" w:hAnsi="Wingdings" w:hint="default"/>
       </w:rPr>
     </w:lvl>
   </w:abstractNum>
-  <w:abstractNum xmlns:w="http://schemas.openxmlformats.org/wordprocessingml/2006/main" w:abstractNumId="3">
-    <w:multiLevelType xmlns:w="http://schemas.openxmlformats.org/wordprocessingml/2006/main" w:val="hybridMultilevel"/>
-    <w:lvl xmlns:w="http://schemas.openxmlformats.org/wordprocessingml/2006/main" w:ilvl="0">
+  <w:abstractNum w:abstractNumId="1" w15:restartNumberingAfterBreak="0">
+    <w:nsid w:val="3E492623"/>
+    <w:multiLevelType w:val="hybridMultilevel"/>
+    <w:tmpl w:val="1CFC57C2"/>
+    <w:lvl w:ilvl="0" w:tplc="00400B68">
       <w:start w:val="1"/>
       <w:numFmt w:val="bullet"/>
       <w:lvlText w:val=""/>
@@ -650,10 +464,11 @@
         <w:ind w:left="720" w:hanging="360"/>
       </w:pPr>
       <w:rPr>
-        <w:rFonts w:hint="default" w:ascii="Symbol" w:hAnsi="Symbol"/>
-      </w:rPr>
-    </w:lvl>
-    <w:lvl xmlns:w="http://schemas.openxmlformats.org/wordprocessingml/2006/main" w:ilvl="1">
+        <w:rFonts w:ascii="Symbol" w:hAnsi="Symbol" w:hint="default"/>
+        <w:color w:val="auto"/>
+      </w:rPr>
+    </w:lvl>
+    <w:lvl w:ilvl="1" w:tplc="A5124382">
       <w:start w:val="1"/>
       <w:numFmt w:val="bullet"/>
       <w:lvlText w:val="o"/>
@@ -662,10 +477,10 @@
         <w:ind w:left="1440" w:hanging="360"/>
       </w:pPr>
       <w:rPr>
-        <w:rFonts w:hint="default" w:ascii="Courier New" w:hAnsi="Courier New"/>
-      </w:rPr>
-    </w:lvl>
-    <w:lvl xmlns:w="http://schemas.openxmlformats.org/wordprocessingml/2006/main" w:ilvl="2">
+        <w:rFonts w:ascii="Courier New" w:hAnsi="Courier New" w:hint="default"/>
+      </w:rPr>
+    </w:lvl>
+    <w:lvl w:ilvl="2" w:tplc="4B686270">
       <w:start w:val="1"/>
       <w:numFmt w:val="bullet"/>
       <w:lvlText w:val=""/>
@@ -674,10 +489,10 @@
         <w:ind w:left="2160" w:hanging="360"/>
       </w:pPr>
       <w:rPr>
-        <w:rFonts w:hint="default" w:ascii="Wingdings" w:hAnsi="Wingdings"/>
-      </w:rPr>
-    </w:lvl>
-    <w:lvl xmlns:w="http://schemas.openxmlformats.org/wordprocessingml/2006/main" w:ilvl="3">
+        <w:rFonts w:ascii="Wingdings" w:hAnsi="Wingdings" w:hint="default"/>
+      </w:rPr>
+    </w:lvl>
+    <w:lvl w:ilvl="3" w:tplc="DBB68818">
       <w:start w:val="1"/>
       <w:numFmt w:val="bullet"/>
       <w:lvlText w:val=""/>
@@ -686,10 +501,10 @@
         <w:ind w:left="2880" w:hanging="360"/>
       </w:pPr>
       <w:rPr>
-        <w:rFonts w:hint="default" w:ascii="Symbol" w:hAnsi="Symbol"/>
-      </w:rPr>
-    </w:lvl>
-    <w:lvl xmlns:w="http://schemas.openxmlformats.org/wordprocessingml/2006/main" w:ilvl="4">
+        <w:rFonts w:ascii="Symbol" w:hAnsi="Symbol" w:hint="default"/>
+      </w:rPr>
+    </w:lvl>
+    <w:lvl w:ilvl="4" w:tplc="9AC2B1EE">
       <w:start w:val="1"/>
       <w:numFmt w:val="bullet"/>
       <w:lvlText w:val="o"/>
@@ -698,10 +513,10 @@
         <w:ind w:left="3600" w:hanging="360"/>
       </w:pPr>
       <w:rPr>
-        <w:rFonts w:hint="default" w:ascii="Courier New" w:hAnsi="Courier New"/>
-      </w:rPr>
-    </w:lvl>
-    <w:lvl xmlns:w="http://schemas.openxmlformats.org/wordprocessingml/2006/main" w:ilvl="5">
+        <w:rFonts w:ascii="Courier New" w:hAnsi="Courier New" w:hint="default"/>
+      </w:rPr>
+    </w:lvl>
+    <w:lvl w:ilvl="5" w:tplc="79F62DF6">
       <w:start w:val="1"/>
       <w:numFmt w:val="bullet"/>
       <w:lvlText w:val=""/>
@@ -710,10 +525,10 @@
         <w:ind w:left="4320" w:hanging="360"/>
       </w:pPr>
       <w:rPr>
-        <w:rFonts w:hint="default" w:ascii="Wingdings" w:hAnsi="Wingdings"/>
-      </w:rPr>
-    </w:lvl>
-    <w:lvl xmlns:w="http://schemas.openxmlformats.org/wordprocessingml/2006/main" w:ilvl="6">
+        <w:rFonts w:ascii="Wingdings" w:hAnsi="Wingdings" w:hint="default"/>
+      </w:rPr>
+    </w:lvl>
+    <w:lvl w:ilvl="6" w:tplc="BA0AA320">
       <w:start w:val="1"/>
       <w:numFmt w:val="bullet"/>
       <w:lvlText w:val=""/>
@@ -722,10 +537,10 @@
         <w:ind w:left="5040" w:hanging="360"/>
       </w:pPr>
       <w:rPr>
-        <w:rFonts w:hint="default" w:ascii="Symbol" w:hAnsi="Symbol"/>
-      </w:rPr>
-    </w:lvl>
-    <w:lvl xmlns:w="http://schemas.openxmlformats.org/wordprocessingml/2006/main" w:ilvl="7">
+        <w:rFonts w:ascii="Symbol" w:hAnsi="Symbol" w:hint="default"/>
+      </w:rPr>
+    </w:lvl>
+    <w:lvl w:ilvl="7" w:tplc="6A8CF9D4">
       <w:start w:val="1"/>
       <w:numFmt w:val="bullet"/>
       <w:lvlText w:val="o"/>
@@ -734,10 +549,10 @@
         <w:ind w:left="5760" w:hanging="360"/>
       </w:pPr>
       <w:rPr>
-        <w:rFonts w:hint="default" w:ascii="Courier New" w:hAnsi="Courier New"/>
-      </w:rPr>
-    </w:lvl>
-    <w:lvl xmlns:w="http://schemas.openxmlformats.org/wordprocessingml/2006/main" w:ilvl="8">
+        <w:rFonts w:ascii="Courier New" w:hAnsi="Courier New" w:hint="default"/>
+      </w:rPr>
+    </w:lvl>
+    <w:lvl w:ilvl="8" w:tplc="EA9610E6">
       <w:start w:val="1"/>
       <w:numFmt w:val="bullet"/>
       <w:lvlText w:val=""/>
@@ -746,13 +561,15 @@
         <w:ind w:left="6480" w:hanging="360"/>
       </w:pPr>
       <w:rPr>
-        <w:rFonts w:hint="default" w:ascii="Wingdings" w:hAnsi="Wingdings"/>
+        <w:rFonts w:ascii="Wingdings" w:hAnsi="Wingdings" w:hint="default"/>
       </w:rPr>
     </w:lvl>
   </w:abstractNum>
-  <w:abstractNum xmlns:w="http://schemas.openxmlformats.org/wordprocessingml/2006/main" w:abstractNumId="2">
-    <w:multiLevelType xmlns:w="http://schemas.openxmlformats.org/wordprocessingml/2006/main" w:val="hybridMultilevel"/>
-    <w:lvl xmlns:w="http://schemas.openxmlformats.org/wordprocessingml/2006/main" w:ilvl="0">
+  <w:abstractNum w:abstractNumId="2" w15:restartNumberingAfterBreak="0">
+    <w:nsid w:val="3EBC016E"/>
+    <w:multiLevelType w:val="hybridMultilevel"/>
+    <w:tmpl w:val="33E8AE46"/>
+    <w:lvl w:ilvl="0" w:tplc="5D68C372">
       <w:start w:val="1"/>
       <w:numFmt w:val="bullet"/>
       <w:lvlText w:val=""/>
@@ -761,10 +578,10 @@
         <w:ind w:left="720" w:hanging="360"/>
       </w:pPr>
       <w:rPr>
-        <w:rFonts w:hint="default" w:ascii="Symbol" w:hAnsi="Symbol"/>
-      </w:rPr>
-    </w:lvl>
-    <w:lvl xmlns:w="http://schemas.openxmlformats.org/wordprocessingml/2006/main" w:ilvl="1">
+        <w:rFonts w:ascii="Symbol" w:hAnsi="Symbol" w:hint="default"/>
+      </w:rPr>
+    </w:lvl>
+    <w:lvl w:ilvl="1" w:tplc="7BEC92F6">
       <w:start w:val="1"/>
       <w:numFmt w:val="bullet"/>
       <w:lvlText w:val="o"/>
@@ -773,10 +590,10 @@
         <w:ind w:left="1440" w:hanging="360"/>
       </w:pPr>
       <w:rPr>
-        <w:rFonts w:hint="default" w:ascii="Courier New" w:hAnsi="Courier New"/>
-      </w:rPr>
-    </w:lvl>
-    <w:lvl xmlns:w="http://schemas.openxmlformats.org/wordprocessingml/2006/main" w:ilvl="2">
+        <w:rFonts w:ascii="Courier New" w:hAnsi="Courier New" w:hint="default"/>
+      </w:rPr>
+    </w:lvl>
+    <w:lvl w:ilvl="2" w:tplc="6BB6B4F4">
       <w:start w:val="1"/>
       <w:numFmt w:val="bullet"/>
       <w:lvlText w:val=""/>
@@ -785,10 +602,10 @@
         <w:ind w:left="2160" w:hanging="360"/>
       </w:pPr>
       <w:rPr>
-        <w:rFonts w:hint="default" w:ascii="Wingdings" w:hAnsi="Wingdings"/>
-      </w:rPr>
-    </w:lvl>
-    <w:lvl xmlns:w="http://schemas.openxmlformats.org/wordprocessingml/2006/main" w:ilvl="3">
+        <w:rFonts w:ascii="Wingdings" w:hAnsi="Wingdings" w:hint="default"/>
+      </w:rPr>
+    </w:lvl>
+    <w:lvl w:ilvl="3" w:tplc="778A6A42">
       <w:start w:val="1"/>
       <w:numFmt w:val="bullet"/>
       <w:lvlText w:val=""/>
@@ -797,10 +614,10 @@
         <w:ind w:left="2880" w:hanging="360"/>
       </w:pPr>
       <w:rPr>
-        <w:rFonts w:hint="default" w:ascii="Symbol" w:hAnsi="Symbol"/>
-      </w:rPr>
-    </w:lvl>
-    <w:lvl xmlns:w="http://schemas.openxmlformats.org/wordprocessingml/2006/main" w:ilvl="4">
+        <w:rFonts w:ascii="Symbol" w:hAnsi="Symbol" w:hint="default"/>
+      </w:rPr>
+    </w:lvl>
+    <w:lvl w:ilvl="4" w:tplc="06CE4AEA">
       <w:start w:val="1"/>
       <w:numFmt w:val="bullet"/>
       <w:lvlText w:val="o"/>
@@ -809,10 +626,10 @@
         <w:ind w:left="3600" w:hanging="360"/>
       </w:pPr>
       <w:rPr>
-        <w:rFonts w:hint="default" w:ascii="Courier New" w:hAnsi="Courier New"/>
-      </w:rPr>
-    </w:lvl>
-    <w:lvl xmlns:w="http://schemas.openxmlformats.org/wordprocessingml/2006/main" w:ilvl="5">
+        <w:rFonts w:ascii="Courier New" w:hAnsi="Courier New" w:hint="default"/>
+      </w:rPr>
+    </w:lvl>
+    <w:lvl w:ilvl="5" w:tplc="44D40546">
       <w:start w:val="1"/>
       <w:numFmt w:val="bullet"/>
       <w:lvlText w:val=""/>
@@ -821,10 +638,10 @@
         <w:ind w:left="4320" w:hanging="360"/>
       </w:pPr>
       <w:rPr>
-        <w:rFonts w:hint="default" w:ascii="Wingdings" w:hAnsi="Wingdings"/>
-      </w:rPr>
-    </w:lvl>
-    <w:lvl xmlns:w="http://schemas.openxmlformats.org/wordprocessingml/2006/main" w:ilvl="6">
+        <w:rFonts w:ascii="Wingdings" w:hAnsi="Wingdings" w:hint="default"/>
+      </w:rPr>
+    </w:lvl>
+    <w:lvl w:ilvl="6" w:tplc="9EDE236A">
       <w:start w:val="1"/>
       <w:numFmt w:val="bullet"/>
       <w:lvlText w:val=""/>
@@ -833,10 +650,10 @@
         <w:ind w:left="5040" w:hanging="360"/>
       </w:pPr>
       <w:rPr>
-        <w:rFonts w:hint="default" w:ascii="Symbol" w:hAnsi="Symbol"/>
-      </w:rPr>
-    </w:lvl>
-    <w:lvl xmlns:w="http://schemas.openxmlformats.org/wordprocessingml/2006/main" w:ilvl="7">
+        <w:rFonts w:ascii="Symbol" w:hAnsi="Symbol" w:hint="default"/>
+      </w:rPr>
+    </w:lvl>
+    <w:lvl w:ilvl="7" w:tplc="1EDA0A94">
       <w:start w:val="1"/>
       <w:numFmt w:val="bullet"/>
       <w:lvlText w:val="o"/>
@@ -845,10 +662,10 @@
         <w:ind w:left="5760" w:hanging="360"/>
       </w:pPr>
       <w:rPr>
-        <w:rFonts w:hint="default" w:ascii="Courier New" w:hAnsi="Courier New"/>
-      </w:rPr>
-    </w:lvl>
-    <w:lvl xmlns:w="http://schemas.openxmlformats.org/wordprocessingml/2006/main" w:ilvl="8">
+        <w:rFonts w:ascii="Courier New" w:hAnsi="Courier New" w:hint="default"/>
+      </w:rPr>
+    </w:lvl>
+    <w:lvl w:ilvl="8" w:tplc="4F0A8AE2">
       <w:start w:val="1"/>
       <w:numFmt w:val="bullet"/>
       <w:lvlText w:val=""/>
@@ -857,13 +674,15 @@
         <w:ind w:left="6480" w:hanging="360"/>
       </w:pPr>
       <w:rPr>
-        <w:rFonts w:hint="default" w:ascii="Wingdings" w:hAnsi="Wingdings"/>
+        <w:rFonts w:ascii="Wingdings" w:hAnsi="Wingdings" w:hint="default"/>
       </w:rPr>
     </w:lvl>
   </w:abstractNum>
-  <w:abstractNum xmlns:w="http://schemas.openxmlformats.org/wordprocessingml/2006/main" w:abstractNumId="1">
-    <w:multiLevelType xmlns:w="http://schemas.openxmlformats.org/wordprocessingml/2006/main" w:val="hybridMultilevel"/>
-    <w:lvl xmlns:w="http://schemas.openxmlformats.org/wordprocessingml/2006/main" w:ilvl="0">
+  <w:abstractNum w:abstractNumId="3" w15:restartNumberingAfterBreak="0">
+    <w:nsid w:val="57AE72FA"/>
+    <w:multiLevelType w:val="hybridMultilevel"/>
+    <w:tmpl w:val="865E6D5A"/>
+    <w:lvl w:ilvl="0" w:tplc="8F321AEC">
       <w:start w:val="1"/>
       <w:numFmt w:val="bullet"/>
       <w:lvlText w:val=""/>
@@ -872,10 +691,10 @@
         <w:ind w:left="720" w:hanging="360"/>
       </w:pPr>
       <w:rPr>
-        <w:rFonts w:hint="default" w:ascii="Symbol" w:hAnsi="Symbol"/>
-      </w:rPr>
-    </w:lvl>
-    <w:lvl xmlns:w="http://schemas.openxmlformats.org/wordprocessingml/2006/main" w:ilvl="1">
+        <w:rFonts w:ascii="Symbol" w:hAnsi="Symbol" w:hint="default"/>
+      </w:rPr>
+    </w:lvl>
+    <w:lvl w:ilvl="1" w:tplc="5098373E">
       <w:start w:val="1"/>
       <w:numFmt w:val="bullet"/>
       <w:lvlText w:val="o"/>
@@ -884,10 +703,10 @@
         <w:ind w:left="1440" w:hanging="360"/>
       </w:pPr>
       <w:rPr>
-        <w:rFonts w:hint="default" w:ascii="Courier New" w:hAnsi="Courier New"/>
-      </w:rPr>
-    </w:lvl>
-    <w:lvl xmlns:w="http://schemas.openxmlformats.org/wordprocessingml/2006/main" w:ilvl="2">
+        <w:rFonts w:ascii="Courier New" w:hAnsi="Courier New" w:hint="default"/>
+      </w:rPr>
+    </w:lvl>
+    <w:lvl w:ilvl="2" w:tplc="A1A49884">
       <w:start w:val="1"/>
       <w:numFmt w:val="bullet"/>
       <w:lvlText w:val=""/>
@@ -896,10 +715,10 @@
         <w:ind w:left="2160" w:hanging="360"/>
       </w:pPr>
       <w:rPr>
-        <w:rFonts w:hint="default" w:ascii="Wingdings" w:hAnsi="Wingdings"/>
-      </w:rPr>
-    </w:lvl>
-    <w:lvl xmlns:w="http://schemas.openxmlformats.org/wordprocessingml/2006/main" w:ilvl="3">
+        <w:rFonts w:ascii="Wingdings" w:hAnsi="Wingdings" w:hint="default"/>
+      </w:rPr>
+    </w:lvl>
+    <w:lvl w:ilvl="3" w:tplc="6C080C64">
       <w:start w:val="1"/>
       <w:numFmt w:val="bullet"/>
       <w:lvlText w:val=""/>
@@ -908,10 +727,10 @@
         <w:ind w:left="2880" w:hanging="360"/>
       </w:pPr>
       <w:rPr>
-        <w:rFonts w:hint="default" w:ascii="Symbol" w:hAnsi="Symbol"/>
-      </w:rPr>
-    </w:lvl>
-    <w:lvl xmlns:w="http://schemas.openxmlformats.org/wordprocessingml/2006/main" w:ilvl="4">
+        <w:rFonts w:ascii="Symbol" w:hAnsi="Symbol" w:hint="default"/>
+      </w:rPr>
+    </w:lvl>
+    <w:lvl w:ilvl="4" w:tplc="C8C4C010">
       <w:start w:val="1"/>
       <w:numFmt w:val="bullet"/>
       <w:lvlText w:val="o"/>
@@ -920,10 +739,10 @@
         <w:ind w:left="3600" w:hanging="360"/>
       </w:pPr>
       <w:rPr>
-        <w:rFonts w:hint="default" w:ascii="Courier New" w:hAnsi="Courier New"/>
-      </w:rPr>
-    </w:lvl>
-    <w:lvl xmlns:w="http://schemas.openxmlformats.org/wordprocessingml/2006/main" w:ilvl="5">
+        <w:rFonts w:ascii="Courier New" w:hAnsi="Courier New" w:hint="default"/>
+      </w:rPr>
+    </w:lvl>
+    <w:lvl w:ilvl="5" w:tplc="9876915A">
       <w:start w:val="1"/>
       <w:numFmt w:val="bullet"/>
       <w:lvlText w:val=""/>
@@ -932,10 +751,10 @@
         <w:ind w:left="4320" w:hanging="360"/>
       </w:pPr>
       <w:rPr>
-        <w:rFonts w:hint="default" w:ascii="Wingdings" w:hAnsi="Wingdings"/>
-      </w:rPr>
-    </w:lvl>
-    <w:lvl xmlns:w="http://schemas.openxmlformats.org/wordprocessingml/2006/main" w:ilvl="6">
+        <w:rFonts w:ascii="Wingdings" w:hAnsi="Wingdings" w:hint="default"/>
+      </w:rPr>
+    </w:lvl>
+    <w:lvl w:ilvl="6" w:tplc="CBA87178">
       <w:start w:val="1"/>
       <w:numFmt w:val="bullet"/>
       <w:lvlText w:val=""/>
@@ -944,10 +763,10 @@
         <w:ind w:left="5040" w:hanging="360"/>
       </w:pPr>
       <w:rPr>
-        <w:rFonts w:hint="default" w:ascii="Symbol" w:hAnsi="Symbol"/>
-      </w:rPr>
-    </w:lvl>
-    <w:lvl xmlns:w="http://schemas.openxmlformats.org/wordprocessingml/2006/main" w:ilvl="7">
+        <w:rFonts w:ascii="Symbol" w:hAnsi="Symbol" w:hint="default"/>
+      </w:rPr>
+    </w:lvl>
+    <w:lvl w:ilvl="7" w:tplc="A728550A">
       <w:start w:val="1"/>
       <w:numFmt w:val="bullet"/>
       <w:lvlText w:val="o"/>
@@ -956,10 +775,10 @@
         <w:ind w:left="5760" w:hanging="360"/>
       </w:pPr>
       <w:rPr>
-        <w:rFonts w:hint="default" w:ascii="Courier New" w:hAnsi="Courier New"/>
-      </w:rPr>
-    </w:lvl>
-    <w:lvl xmlns:w="http://schemas.openxmlformats.org/wordprocessingml/2006/main" w:ilvl="8">
+        <w:rFonts w:ascii="Courier New" w:hAnsi="Courier New" w:hint="default"/>
+      </w:rPr>
+    </w:lvl>
+    <w:lvl w:ilvl="8" w:tplc="E84E7CB4">
       <w:start w:val="1"/>
       <w:numFmt w:val="bullet"/>
       <w:lvlText w:val=""/>
@@ -968,31 +787,147 @@
         <w:ind w:left="6480" w:hanging="360"/>
       </w:pPr>
       <w:rPr>
-        <w:rFonts w:hint="default" w:ascii="Wingdings" w:hAnsi="Wingdings"/>
+        <w:rFonts w:ascii="Wingdings" w:hAnsi="Wingdings" w:hint="default"/>
       </w:rPr>
     </w:lvl>
   </w:abstractNum>
-  <w:num w:numId="4">
+  <w:abstractNum w:abstractNumId="4" w15:restartNumberingAfterBreak="0">
+    <w:nsid w:val="5D182D2D"/>
+    <w:multiLevelType w:val="hybridMultilevel"/>
+    <w:tmpl w:val="8544027C"/>
+    <w:lvl w:ilvl="0" w:tplc="A762FE48">
+      <w:start w:val="1"/>
+      <w:numFmt w:val="bullet"/>
+      <w:lvlText w:val=""/>
+      <w:lvlJc w:val="left"/>
+      <w:pPr>
+        <w:ind w:left="720" w:hanging="360"/>
+      </w:pPr>
+      <w:rPr>
+        <w:rFonts w:ascii="Symbol" w:hAnsi="Symbol" w:hint="default"/>
+      </w:rPr>
+    </w:lvl>
+    <w:lvl w:ilvl="1" w:tplc="ACC49122">
+      <w:start w:val="1"/>
+      <w:numFmt w:val="bullet"/>
+      <w:lvlText w:val="o"/>
+      <w:lvlJc w:val="left"/>
+      <w:pPr>
+        <w:ind w:left="1440" w:hanging="360"/>
+      </w:pPr>
+      <w:rPr>
+        <w:rFonts w:ascii="Courier New" w:hAnsi="Courier New" w:hint="default"/>
+      </w:rPr>
+    </w:lvl>
+    <w:lvl w:ilvl="2" w:tplc="4E2C7214">
+      <w:start w:val="1"/>
+      <w:numFmt w:val="bullet"/>
+      <w:lvlText w:val=""/>
+      <w:lvlJc w:val="left"/>
+      <w:pPr>
+        <w:ind w:left="2160" w:hanging="360"/>
+      </w:pPr>
+      <w:rPr>
+        <w:rFonts w:ascii="Wingdings" w:hAnsi="Wingdings" w:hint="default"/>
+      </w:rPr>
+    </w:lvl>
+    <w:lvl w:ilvl="3" w:tplc="D0D6558E">
+      <w:start w:val="1"/>
+      <w:numFmt w:val="bullet"/>
+      <w:lvlText w:val=""/>
+      <w:lvlJc w:val="left"/>
+      <w:pPr>
+        <w:ind w:left="2880" w:hanging="360"/>
+      </w:pPr>
+      <w:rPr>
+        <w:rFonts w:ascii="Symbol" w:hAnsi="Symbol" w:hint="default"/>
+      </w:rPr>
+    </w:lvl>
+    <w:lvl w:ilvl="4" w:tplc="B77C9C6C">
+      <w:start w:val="1"/>
+      <w:numFmt w:val="bullet"/>
+      <w:lvlText w:val="o"/>
+      <w:lvlJc w:val="left"/>
+      <w:pPr>
+        <w:ind w:left="3600" w:hanging="360"/>
+      </w:pPr>
+      <w:rPr>
+        <w:rFonts w:ascii="Courier New" w:hAnsi="Courier New" w:hint="default"/>
+      </w:rPr>
+    </w:lvl>
+    <w:lvl w:ilvl="5" w:tplc="685AB37E">
+      <w:start w:val="1"/>
+      <w:numFmt w:val="bullet"/>
+      <w:lvlText w:val=""/>
+      <w:lvlJc w:val="left"/>
+      <w:pPr>
+        <w:ind w:left="4320" w:hanging="360"/>
+      </w:pPr>
+      <w:rPr>
+        <w:rFonts w:ascii="Wingdings" w:hAnsi="Wingdings" w:hint="default"/>
+      </w:rPr>
+    </w:lvl>
+    <w:lvl w:ilvl="6" w:tplc="71764E90">
+      <w:start w:val="1"/>
+      <w:numFmt w:val="bullet"/>
+      <w:lvlText w:val=""/>
+      <w:lvlJc w:val="left"/>
+      <w:pPr>
+        <w:ind w:left="5040" w:hanging="360"/>
+      </w:pPr>
+      <w:rPr>
+        <w:rFonts w:ascii="Symbol" w:hAnsi="Symbol" w:hint="default"/>
+      </w:rPr>
+    </w:lvl>
+    <w:lvl w:ilvl="7" w:tplc="52EC95D8">
+      <w:start w:val="1"/>
+      <w:numFmt w:val="bullet"/>
+      <w:lvlText w:val="o"/>
+      <w:lvlJc w:val="left"/>
+      <w:pPr>
+        <w:ind w:left="5760" w:hanging="360"/>
+      </w:pPr>
+      <w:rPr>
+        <w:rFonts w:ascii="Courier New" w:hAnsi="Courier New" w:hint="default"/>
+      </w:rPr>
+    </w:lvl>
+    <w:lvl w:ilvl="8" w:tplc="0F30FC04">
+      <w:start w:val="1"/>
+      <w:numFmt w:val="bullet"/>
+      <w:lvlText w:val=""/>
+      <w:lvlJc w:val="left"/>
+      <w:pPr>
+        <w:ind w:left="6480" w:hanging="360"/>
+      </w:pPr>
+      <w:rPr>
+        <w:rFonts w:ascii="Wingdings" w:hAnsi="Wingdings" w:hint="default"/>
+      </w:rPr>
+    </w:lvl>
+  </w:abstractNum>
+  <w:num w:numId="1">
+    <w:abstractNumId w:val="1"/>
+  </w:num>
+  <w:num w:numId="2">
     <w:abstractNumId w:val="4"/>
   </w:num>
   <w:num w:numId="3">
     <w:abstractNumId w:val="3"/>
   </w:num>
-  <w:num w:numId="2">
+  <w:num w:numId="4">
     <w:abstractNumId w:val="2"/>
   </w:num>
-  <w:num w:numId="1">
-    <w:abstractNumId w:val="1"/>
+  <w:num w:numId="5">
+    <w:abstractNumId w:val="0"/>
   </w:num>
 </w:numbering>
 </file>
 
 <file path=word/styles.xml><?xml version="1.0" encoding="utf-8"?>
-<w:styles xmlns:wp14="http://schemas.microsoft.com/office/word/2010/wordprocessingDrawing" xmlns:mc="http://schemas.openxmlformats.org/markup-compatibility/2006" xmlns:r="http://schemas.openxmlformats.org/officeDocument/2006/relationships" xmlns:w="http://schemas.openxmlformats.org/wordprocessingml/2006/main" xmlns:w14="http://schemas.microsoft.com/office/word/2010/wordml" xmlns:w15="http://schemas.microsoft.com/office/word/2012/wordml" mc:Ignorable="w14 w15 wp14">
+<w:styles xmlns:mc="http://schemas.openxmlformats.org/markup-compatibility/2006" xmlns:r="http://schemas.openxmlformats.org/officeDocument/2006/relationships" xmlns:w="http://schemas.openxmlformats.org/wordprocessingml/2006/main" xmlns:w14="http://schemas.microsoft.com/office/word/2010/wordml" xmlns:w15="http://schemas.microsoft.com/office/word/2012/wordml" xmlns:w16cid="http://schemas.microsoft.com/office/word/2016/wordml/cid" xmlns:w16se="http://schemas.microsoft.com/office/word/2015/wordml/symex" mc:Ignorable="w14 w15 w16se w16cid">
   <w:docDefaults>
     <w:rPrDefault>
       <w:rPr>
-        <w:rFonts w:asciiTheme="minorHAnsi" w:hAnsiTheme="minorHAnsi" w:eastAsiaTheme="minorHAnsi" w:cstheme="minorBidi"/>
+        <w:rFonts w:asciiTheme="minorHAnsi" w:eastAsiaTheme="minorHAnsi" w:hAnsiTheme="minorHAnsi" w:cstheme="minorBidi"/>
         <w:sz w:val="22"/>
         <w:szCs w:val="22"/>
         <w:lang w:val="en-US" w:eastAsia="en-US" w:bidi="ar-SA"/>
@@ -1004,17 +939,17 @@
       </w:pPr>
     </w:pPrDefault>
   </w:docDefaults>
-  <w:latentStyles w:defLockedState="0" w:defUIPriority="99" w:defSemiHidden="0" w:defUnhideWhenUsed="0" w:defQFormat="0" w:count="371">
+  <w:latentStyles w:defLockedState="0" w:defUIPriority="99" w:defSemiHidden="0" w:defUnhideWhenUsed="0" w:defQFormat="0" w:count="375">
     <w:lsdException w:name="Normal" w:uiPriority="0" w:qFormat="1"/>
     <w:lsdException w:name="heading 1" w:uiPriority="9" w:qFormat="1"/>
-    <w:lsdException w:name="heading 2" w:uiPriority="9" w:semiHidden="1" w:unhideWhenUsed="1" w:qFormat="1"/>
-    <w:lsdException w:name="heading 3" w:uiPriority="9" w:semiHidden="1" w:unhideWhenUsed="1" w:qFormat="1"/>
-    <w:lsdException w:name="heading 4" w:uiPriority="9" w:semiHidden="1" w:unhideWhenUsed="1" w:qFormat="1"/>
-    <w:lsdException w:name="heading 5" w:uiPriority="9" w:semiHidden="1" w:unhideWhenUsed="1" w:qFormat="1"/>
-    <w:lsdException w:name="heading 6" w:uiPriority="9" w:semiHidden="1" w:unhideWhenUsed="1" w:qFormat="1"/>
-    <w:lsdException w:name="heading 7" w:uiPriority="9" w:semiHidden="1" w:unhideWhenUsed="1" w:qFormat="1"/>
-    <w:lsdException w:name="heading 8" w:uiPriority="9" w:semiHidden="1" w:unhideWhenUsed="1" w:qFormat="1"/>
-    <w:lsdException w:name="heading 9" w:uiPriority="9" w:semiHidden="1" w:unhideWhenUsed="1" w:qFormat="1"/>
+    <w:lsdException w:name="heading 2" w:semiHidden="1" w:uiPriority="9" w:unhideWhenUsed="1" w:qFormat="1"/>
+    <w:lsdException w:name="heading 3" w:semiHidden="1" w:uiPriority="9" w:unhideWhenUsed="1" w:qFormat="1"/>
+    <w:lsdException w:name="heading 4" w:semiHidden="1" w:uiPriority="9" w:unhideWhenUsed="1" w:qFormat="1"/>
+    <w:lsdException w:name="heading 5" w:semiHidden="1" w:uiPriority="9" w:unhideWhenUsed="1" w:qFormat="1"/>
+    <w:lsdException w:name="heading 6" w:semiHidden="1" w:uiPriority="9" w:unhideWhenUsed="1" w:qFormat="1"/>
+    <w:lsdException w:name="heading 7" w:semiHidden="1" w:uiPriority="9" w:unhideWhenUsed="1" w:qFormat="1"/>
+    <w:lsdException w:name="heading 8" w:semiHidden="1" w:uiPriority="9" w:unhideWhenUsed="1" w:qFormat="1"/>
+    <w:lsdException w:name="heading 9" w:semiHidden="1" w:uiPriority="9" w:unhideWhenUsed="1" w:qFormat="1"/>
     <w:lsdException w:name="index 1" w:semiHidden="1" w:unhideWhenUsed="1"/>
     <w:lsdException w:name="index 2" w:semiHidden="1" w:unhideWhenUsed="1"/>
     <w:lsdException w:name="index 3" w:semiHidden="1" w:unhideWhenUsed="1"/>
@@ -1024,22 +959,22 @@
     <w:lsdException w:name="index 7" w:semiHidden="1" w:unhideWhenUsed="1"/>
     <w:lsdException w:name="index 8" w:semiHidden="1" w:unhideWhenUsed="1"/>
     <w:lsdException w:name="index 9" w:semiHidden="1" w:unhideWhenUsed="1"/>
-    <w:lsdException w:name="toc 1" w:uiPriority="39" w:semiHidden="1" w:unhideWhenUsed="1"/>
-    <w:lsdException w:name="toc 2" w:uiPriority="39" w:semiHidden="1" w:unhideWhenUsed="1"/>
-    <w:lsdException w:name="toc 3" w:uiPriority="39" w:semiHidden="1" w:unhideWhenUsed="1"/>
-    <w:lsdException w:name="toc 4" w:uiPriority="39" w:semiHidden="1" w:unhideWhenUsed="1"/>
-    <w:lsdException w:name="toc 5" w:uiPriority="39" w:semiHidden="1" w:unhideWhenUsed="1"/>
-    <w:lsdException w:name="toc 6" w:uiPriority="39" w:semiHidden="1" w:unhideWhenUsed="1"/>
-    <w:lsdException w:name="toc 7" w:uiPriority="39" w:semiHidden="1" w:unhideWhenUsed="1"/>
-    <w:lsdException w:name="toc 8" w:uiPriority="39" w:semiHidden="1" w:unhideWhenUsed="1"/>
-    <w:lsdException w:name="toc 9" w:uiPriority="39" w:semiHidden="1" w:unhideWhenUsed="1"/>
+    <w:lsdException w:name="toc 1" w:semiHidden="1" w:uiPriority="39" w:unhideWhenUsed="1"/>
+    <w:lsdException w:name="toc 2" w:semiHidden="1" w:uiPriority="39" w:unhideWhenUsed="1"/>
+    <w:lsdException w:name="toc 3" w:semiHidden="1" w:uiPriority="39" w:unhideWhenUsed="1"/>
+    <w:lsdException w:name="toc 4" w:semiHidden="1" w:uiPriority="39" w:unhideWhenUsed="1"/>
+    <w:lsdException w:name="toc 5" w:semiHidden="1" w:uiPriority="39" w:unhideWhenUsed="1"/>
+    <w:lsdException w:name="toc 6" w:semiHidden="1" w:uiPriority="39" w:unhideWhenUsed="1"/>
+    <w:lsdException w:name="toc 7" w:semiHidden="1" w:uiPriority="39" w:unhideWhenUsed="1"/>
+    <w:lsdException w:name="toc 8" w:semiHidden="1" w:uiPriority="39" w:unhideWhenUsed="1"/>
+    <w:lsdException w:name="toc 9" w:semiHidden="1" w:uiPriority="39" w:unhideWhenUsed="1"/>
     <w:lsdException w:name="Normal Indent" w:semiHidden="1" w:unhideWhenUsed="1"/>
     <w:lsdException w:name="footnote text" w:semiHidden="1" w:unhideWhenUsed="1"/>
     <w:lsdException w:name="annotation text" w:semiHidden="1" w:unhideWhenUsed="1"/>
     <w:lsdException w:name="header" w:semiHidden="1" w:unhideWhenUsed="1"/>
     <w:lsdException w:name="footer" w:semiHidden="1" w:unhideWhenUsed="1"/>
     <w:lsdException w:name="index heading" w:semiHidden="1" w:unhideWhenUsed="1"/>
-    <w:lsdException w:name="caption" w:uiPriority="35" w:semiHidden="1" w:unhideWhenUsed="1" w:qFormat="1"/>
+    <w:lsdException w:name="caption" w:semiHidden="1" w:uiPriority="35" w:unhideWhenUsed="1" w:qFormat="1"/>
     <w:lsdException w:name="table of figures" w:semiHidden="1" w:unhideWhenUsed="1"/>
     <w:lsdException w:name="envelope address" w:semiHidden="1" w:unhideWhenUsed="1"/>
     <w:lsdException w:name="envelope return" w:semiHidden="1" w:unhideWhenUsed="1"/>
@@ -1070,7 +1005,7 @@
     <w:lsdException w:name="Title" w:uiPriority="10" w:qFormat="1"/>
     <w:lsdException w:name="Closing" w:semiHidden="1" w:unhideWhenUsed="1"/>
     <w:lsdException w:name="Signature" w:semiHidden="1" w:unhideWhenUsed="1"/>
-    <w:lsdException w:name="Default Paragraph Font" w:uiPriority="1" w:semiHidden="1" w:unhideWhenUsed="1"/>
+    <w:lsdException w:name="Default Paragraph Font" w:semiHidden="1" w:uiPriority="1" w:unhideWhenUsed="1"/>
     <w:lsdException w:name="Body Text" w:semiHidden="1" w:unhideWhenUsed="1"/>
     <w:lsdException w:name="Body Text Indent" w:semiHidden="1" w:unhideWhenUsed="1"/>
     <w:lsdException w:name="List Continue" w:semiHidden="1" w:unhideWhenUsed="1"/>
@@ -1110,7 +1045,6 @@
     <w:lsdException w:name="HTML Sample" w:semiHidden="1" w:unhideWhenUsed="1"/>
     <w:lsdException w:name="HTML Typewriter" w:semiHidden="1" w:unhideWhenUsed="1"/>
     <w:lsdException w:name="HTML Variable" w:semiHidden="1" w:unhideWhenUsed="1"/>
-    <w:lsdException w:name="Normal Table" w:semiHidden="1" w:unhideWhenUsed="1"/>
     <w:lsdException w:name="annotation subject" w:semiHidden="1" w:unhideWhenUsed="1"/>
     <w:lsdException w:name="No List" w:semiHidden="1" w:unhideWhenUsed="1"/>
     <w:lsdException w:name="Outline List 1" w:semiHidden="1" w:unhideWhenUsed="1"/>
@@ -1154,10 +1088,8 @@
     <w:lsdException w:name="Table Elegant" w:semiHidden="1" w:unhideWhenUsed="1"/>
     <w:lsdException w:name="Table Professional" w:semiHidden="1" w:unhideWhenUsed="1"/>
     <w:lsdException w:name="Table Subtle 1" w:semiHidden="1" w:unhideWhenUsed="1"/>
-    <w:lsdException w:name="Table Subtle 2" w:semiHidden="1" w:unhideWhenUsed="1"/>
     <w:lsdException w:name="Table Web 1" w:semiHidden="1" w:unhideWhenUsed="1"/>
     <w:lsdException w:name="Table Web 2" w:semiHidden="1" w:unhideWhenUsed="1"/>
-    <w:lsdException w:name="Table Web 3" w:semiHidden="1" w:unhideWhenUsed="1"/>
     <w:lsdException w:name="Balloon Text" w:semiHidden="1" w:unhideWhenUsed="1"/>
     <w:lsdException w:name="Table Grid" w:uiPriority="39"/>
     <w:lsdException w:name="Table Theme" w:semiHidden="1" w:unhideWhenUsed="1"/>
@@ -1270,8 +1202,8 @@
     <w:lsdException w:name="Subtle Reference" w:uiPriority="31" w:qFormat="1"/>
     <w:lsdException w:name="Intense Reference" w:uiPriority="32" w:qFormat="1"/>
     <w:lsdException w:name="Book Title" w:uiPriority="33" w:qFormat="1"/>
-    <w:lsdException w:name="Bibliography" w:uiPriority="37" w:semiHidden="1" w:unhideWhenUsed="1"/>
-    <w:lsdException w:name="TOC Heading" w:uiPriority="39" w:semiHidden="1" w:unhideWhenUsed="1" w:qFormat="1"/>
+    <w:lsdException w:name="Bibliography" w:semiHidden="1" w:uiPriority="37" w:unhideWhenUsed="1"/>
+    <w:lsdException w:name="TOC Heading" w:semiHidden="1" w:uiPriority="39" w:unhideWhenUsed="1" w:qFormat="1"/>
     <w:lsdException w:name="Plain Table 1" w:uiPriority="41"/>
     <w:lsdException w:name="Plain Table 2" w:uiPriority="42"/>
     <w:lsdException w:name="Plain Table 3" w:uiPriority="43"/>
@@ -1376,18 +1308,22 @@
     <w:lsdException w:name="List Table 5 Dark Accent 6" w:uiPriority="50"/>
     <w:lsdException w:name="List Table 6 Colorful Accent 6" w:uiPriority="51"/>
     <w:lsdException w:name="List Table 7 Colorful Accent 6" w:uiPriority="52"/>
+    <w:lsdException w:name="Mention" w:semiHidden="1" w:unhideWhenUsed="1"/>
+    <w:lsdException w:name="Smart Hyperlink" w:semiHidden="1" w:unhideWhenUsed="1"/>
+    <w:lsdException w:name="Hashtag" w:semiHidden="1" w:unhideWhenUsed="1"/>
+    <w:lsdException w:name="Unresolved Mention" w:semiHidden="1" w:unhideWhenUsed="1"/>
   </w:latentStyles>
-  <w:style w:type="paragraph" w:styleId="Normal" w:default="1">
+  <w:style w:type="paragraph" w:default="1" w:styleId="Normal">
     <w:name w:val="Normal"/>
     <w:qFormat/>
   </w:style>
-  <w:style w:type="character" w:styleId="DefaultParagraphFont" w:default="1">
+  <w:style w:type="character" w:default="1" w:styleId="DefaultParagraphFont">
     <w:name w:val="Default Paragraph Font"/>
     <w:uiPriority w:val="1"/>
     <w:semiHidden/>
     <w:unhideWhenUsed/>
   </w:style>
-  <w:style w:type="table" w:styleId="TableNormal" w:default="1">
+  <w:style w:type="table" w:default="1" w:styleId="TableNormal">
     <w:name w:val="Normal Table"/>
     <w:uiPriority w:val="99"/>
     <w:semiHidden/>
@@ -1402,21 +1338,44 @@
       </w:tblCellMar>
     </w:tblPr>
   </w:style>
-  <w:style w:type="numbering" w:styleId="NoList" w:default="1">
+  <w:style w:type="numbering" w:default="1" w:styleId="NoList">
     <w:name w:val="No List"/>
     <w:uiPriority w:val="99"/>
     <w:semiHidden/>
     <w:unhideWhenUsed/>
   </w:style>
-  <w:style xmlns:w14="http://schemas.microsoft.com/office/word/2010/wordml" xmlns:mc="http://schemas.openxmlformats.org/markup-compatibility/2006" xmlns:w="http://schemas.openxmlformats.org/wordprocessingml/2006/main" w:type="paragraph" w:styleId="ListParagraph" mc:Ignorable="w14">
-    <w:name xmlns:w="http://schemas.openxmlformats.org/wordprocessingml/2006/main" w:val="List Paragraph"/>
-    <w:basedOn xmlns:w="http://schemas.openxmlformats.org/wordprocessingml/2006/main" w:val="Normal"/>
-    <w:uiPriority xmlns:w="http://schemas.openxmlformats.org/wordprocessingml/2006/main" w:val="34"/>
-    <w:qFormat xmlns:w="http://schemas.openxmlformats.org/wordprocessingml/2006/main"/>
-    <w:pPr xmlns:w="http://schemas.openxmlformats.org/wordprocessingml/2006/main">
-      <w:ind xmlns:w="http://schemas.openxmlformats.org/wordprocessingml/2006/main" w:left="720"/>
-      <w:contextualSpacing xmlns:w="http://schemas.openxmlformats.org/wordprocessingml/2006/main"/>
+  <w:style w:type="paragraph" w:styleId="ListParagraph">
+    <w:name w:val="List Paragraph"/>
+    <w:basedOn w:val="Normal"/>
+    <w:uiPriority w:val="34"/>
+    <w:qFormat/>
+    <w:pPr>
+      <w:ind w:left="720"/>
+      <w:contextualSpacing/>
     </w:pPr>
+  </w:style>
+  <w:style w:type="character" w:styleId="Hyperlink">
+    <w:name w:val="Hyperlink"/>
+    <w:basedOn w:val="DefaultParagraphFont"/>
+    <w:uiPriority w:val="99"/>
+    <w:unhideWhenUsed/>
+    <w:rsid w:val="0059323A"/>
+    <w:rPr>
+      <w:color w:val="0563C1" w:themeColor="hyperlink"/>
+      <w:u w:val="single"/>
+    </w:rPr>
+  </w:style>
+  <w:style w:type="character" w:styleId="UnresolvedMention">
+    <w:name w:val="Unresolved Mention"/>
+    <w:basedOn w:val="DefaultParagraphFont"/>
+    <w:uiPriority w:val="99"/>
+    <w:semiHidden/>
+    <w:unhideWhenUsed/>
+    <w:rsid w:val="0059323A"/>
+    <w:rPr>
+      <w:color w:val="605E5C"/>
+      <w:shd w:val="clear" w:color="auto" w:fill="E1DFDD"/>
+    </w:rPr>
   </w:style>
 </w:styles>
 </file>
@@ -1848,6 +1807,12 @@
 </file>
 
 <file path=customXml/item2.xml><?xml version="1.0" encoding="utf-8"?>
+<p:properties xmlns:p="http://schemas.microsoft.com/office/2006/metadata/properties" xmlns:xsi="http://www.w3.org/2001/XMLSchema-instance" xmlns:pc="http://schemas.microsoft.com/office/infopath/2007/PartnerControls">
+  <documentManagement/>
+</p:properties>
+</file>
+
+<file path=customXml/item3.xml><?xml version="1.0" encoding="utf-8"?>
 <?mso-contentType ?>
 <FormTemplates xmlns="http://schemas.microsoft.com/sharepoint/v3/contenttype/forms">
   <Display>DocumentLibraryForm</Display>
@@ -1856,20 +1821,38 @@
 </FormTemplates>
 </file>
 
-<file path=customXml/item3.xml><?xml version="1.0" encoding="utf-8"?>
-<p:properties xmlns:p="http://schemas.microsoft.com/office/2006/metadata/properties" xmlns:xsi="http://www.w3.org/2001/XMLSchema-instance" xmlns:pc="http://schemas.microsoft.com/office/infopath/2007/PartnerControls">
-  <documentManagement/>
-</p:properties>
-</file>
-
 <file path=customXml/itemProps1.xml><?xml version="1.0" encoding="utf-8"?>
-<ds:datastoreItem xmlns:ds="http://schemas.openxmlformats.org/officeDocument/2006/customXml" ds:itemID="{2F047FB3-08F2-4E78-8B42-DCCEC4E8EB91}"/>
+<ds:datastoreItem xmlns:ds="http://schemas.openxmlformats.org/officeDocument/2006/customXml" ds:itemID="{2F047FB3-08F2-4E78-8B42-DCCEC4E8EB91}">
+  <ds:schemaRefs>
+    <ds:schemaRef ds:uri="http://schemas.microsoft.com/office/2006/metadata/contentType"/>
+    <ds:schemaRef ds:uri="http://schemas.microsoft.com/office/2006/metadata/properties/metaAttributes"/>
+    <ds:schemaRef ds:uri="http://www.w3.org/2001/XMLSchema"/>
+    <ds:schemaRef ds:uri="http://schemas.microsoft.com/office/2006/metadata/properties"/>
+    <ds:schemaRef ds:uri="3b2c229f-e344-408f-b010-6471a56e3821"/>
+    <ds:schemaRef ds:uri="52d8c921-4930-40c3-8e96-b47874c6462c"/>
+    <ds:schemaRef ds:uri="http://schemas.microsoft.com/office/2006/documentManagement/types"/>
+    <ds:schemaRef ds:uri="http://schemas.microsoft.com/office/infopath/2007/PartnerControls"/>
+    <ds:schemaRef ds:uri="http://schemas.openxmlformats.org/package/2006/metadata/core-properties"/>
+    <ds:schemaRef ds:uri="http://purl.org/dc/elements/1.1/"/>
+    <ds:schemaRef ds:uri="http://purl.org/dc/terms/"/>
+    <ds:schemaRef ds:uri="http://schemas.microsoft.com/internal/obd"/>
+  </ds:schemaRefs>
+</ds:datastoreItem>
 </file>
 
 <file path=customXml/itemProps2.xml><?xml version="1.0" encoding="utf-8"?>
-<ds:datastoreItem xmlns:ds="http://schemas.openxmlformats.org/officeDocument/2006/customXml" ds:itemID="{F9C619D5-AF2F-40C0-8CDF-FBE317908009}"/>
+<ds:datastoreItem xmlns:ds="http://schemas.openxmlformats.org/officeDocument/2006/customXml" ds:itemID="{51AF6484-C56A-4239-897E-FC9B52BDE6FB}">
+  <ds:schemaRefs>
+    <ds:schemaRef ds:uri="http://schemas.microsoft.com/office/2006/metadata/properties"/>
+    <ds:schemaRef ds:uri="http://schemas.microsoft.com/office/infopath/2007/PartnerControls"/>
+  </ds:schemaRefs>
+</ds:datastoreItem>
 </file>
 
 <file path=customXml/itemProps3.xml><?xml version="1.0" encoding="utf-8"?>
-<ds:datastoreItem xmlns:ds="http://schemas.openxmlformats.org/officeDocument/2006/customXml" ds:itemID="{51AF6484-C56A-4239-897E-FC9B52BDE6FB}"/>
+<ds:datastoreItem xmlns:ds="http://schemas.openxmlformats.org/officeDocument/2006/customXml" ds:itemID="{F9C619D5-AF2F-40C0-8CDF-FBE317908009}">
+  <ds:schemaRefs>
+    <ds:schemaRef ds:uri="http://schemas.microsoft.com/sharepoint/v3/contenttype/forms"/>
+  </ds:schemaRefs>
+</ds:datastoreItem>
 </file>
</xml_diff>

<commit_message>
final changes before testing
</commit_message>
<xml_diff>
--- a/Azure QuickStarts/VPN GW-vNet-AD VM/DOCS/VPN GW-vNet-AD VM.docx
+++ b/Azure QuickStarts/VPN GW-vNet-AD VM/DOCS/VPN GW-vNet-AD VM.docx
@@ -88,6 +88,8 @@
       <w:r>
         <w:t>Deploy a VPN Gateway</w:t>
       </w:r>
+      <w:bookmarkStart w:id="0" w:name="_GoBack"/>
+      <w:bookmarkEnd w:id="0"/>
     </w:p>
     <w:p>
       <w:pPr>
@@ -112,6 +114,9 @@
       <w:r>
         <w:t>Deploy a Virtual Network (vNET) for the VM</w:t>
       </w:r>
+      <w:r>
+        <w:t xml:space="preserve"> with Gateway and VM subnets</w:t>
+      </w:r>
     </w:p>
     <w:p>
       <w:pPr>
@@ -224,7 +229,7 @@
         </w:numPr>
       </w:pPr>
       <w:r>
-        <w:t>In a production environment we would want to deploy 2 AD VMs in an Availability Set</w:t>
+        <w:t>There is no high availability, redundancy, or backup for the AD Windows VM</w:t>
       </w:r>
     </w:p>
     <w:p>
@@ -237,6 +242,30 @@
       </w:pPr>
       <w:r>
         <w:t>Does not enable Azure Security Center</w:t>
+      </w:r>
+    </w:p>
+    <w:p>
+      <w:pPr>
+        <w:pStyle w:val="ListParagraph"/>
+        <w:numPr>
+          <w:ilvl w:val="1"/>
+          <w:numId w:val="1"/>
+        </w:numPr>
+      </w:pPr>
+      <w:r>
+        <w:t>This template does not deploy a static IP address for the VPN Gateway</w:t>
+      </w:r>
+    </w:p>
+    <w:p>
+      <w:pPr>
+        <w:pStyle w:val="ListParagraph"/>
+        <w:numPr>
+          <w:ilvl w:val="1"/>
+          <w:numId w:val="1"/>
+        </w:numPr>
+      </w:pPr>
+      <w:r>
+        <w:t>The VPN Gateway will take 30-45 minutes to deploy, so you might want to consider doing that first</w:t>
       </w:r>
     </w:p>
     <w:p>
@@ -321,8 +350,6 @@
           <w:t>https://docs.microsoft.com/en-us/azure/vpn-gateway/vpn-gateway-download-vpndevicescript</w:t>
         </w:r>
       </w:hyperlink>
-      <w:bookmarkStart w:id="0" w:name="_GoBack"/>
-      <w:bookmarkEnd w:id="0"/>
     </w:p>
     <w:p/>
     <w:p/>
@@ -1045,6 +1072,7 @@
     <w:lsdException w:name="HTML Sample" w:semiHidden="1" w:unhideWhenUsed="1"/>
     <w:lsdException w:name="HTML Typewriter" w:semiHidden="1" w:unhideWhenUsed="1"/>
     <w:lsdException w:name="HTML Variable" w:semiHidden="1" w:unhideWhenUsed="1"/>
+    <w:lsdException w:name="Normal Table" w:semiHidden="1" w:unhideWhenUsed="1"/>
     <w:lsdException w:name="annotation subject" w:semiHidden="1" w:unhideWhenUsed="1"/>
     <w:lsdException w:name="No List" w:semiHidden="1" w:unhideWhenUsed="1"/>
     <w:lsdException w:name="Outline List 1" w:semiHidden="1" w:unhideWhenUsed="1"/>
@@ -1088,8 +1116,10 @@
     <w:lsdException w:name="Table Elegant" w:semiHidden="1" w:unhideWhenUsed="1"/>
     <w:lsdException w:name="Table Professional" w:semiHidden="1" w:unhideWhenUsed="1"/>
     <w:lsdException w:name="Table Subtle 1" w:semiHidden="1" w:unhideWhenUsed="1"/>
+    <w:lsdException w:name="Table Subtle 2" w:semiHidden="1" w:unhideWhenUsed="1"/>
     <w:lsdException w:name="Table Web 1" w:semiHidden="1" w:unhideWhenUsed="1"/>
     <w:lsdException w:name="Table Web 2" w:semiHidden="1" w:unhideWhenUsed="1"/>
+    <w:lsdException w:name="Table Web 3" w:semiHidden="1" w:unhideWhenUsed="1"/>
     <w:lsdException w:name="Balloon Text" w:semiHidden="1" w:unhideWhenUsed="1"/>
     <w:lsdException w:name="Table Grid" w:uiPriority="39"/>
     <w:lsdException w:name="Table Theme" w:semiHidden="1" w:unhideWhenUsed="1"/>
@@ -1642,6 +1672,21 @@
 </file>
 
 <file path=customXml/item1.xml><?xml version="1.0" encoding="utf-8"?>
+<?mso-contentType ?>
+<FormTemplates xmlns="http://schemas.microsoft.com/sharepoint/v3/contenttype/forms">
+  <Display>DocumentLibraryForm</Display>
+  <Edit>DocumentLibraryForm</Edit>
+  <New>DocumentLibraryForm</New>
+</FormTemplates>
+</file>
+
+<file path=customXml/item2.xml><?xml version="1.0" encoding="utf-8"?>
+<p:properties xmlns:p="http://schemas.microsoft.com/office/2006/metadata/properties" xmlns:xsi="http://www.w3.org/2001/XMLSchema-instance" xmlns:pc="http://schemas.microsoft.com/office/infopath/2007/PartnerControls">
+  <documentManagement/>
+</p:properties>
+</file>
+
+<file path=customXml/item3.xml><?xml version="1.0" encoding="utf-8"?>
 <ct:contentTypeSchema xmlns:ct="http://schemas.microsoft.com/office/2006/metadata/contentType" xmlns:ma="http://schemas.microsoft.com/office/2006/metadata/properties/metaAttributes" ct:_="" ma:_="" ma:contentTypeName="Document" ma:contentTypeID="0x010100D2B028738B31AB4A8AEFE364E6AF8DC8" ma:contentTypeVersion="4" ma:contentTypeDescription="Create a new document." ma:contentTypeScope="" ma:versionID="39c8673e42cea6ba8b3a74a5781f7af1">
   <xsd:schema xmlns:xsd="http://www.w3.org/2001/XMLSchema" xmlns:xs="http://www.w3.org/2001/XMLSchema" xmlns:p="http://schemas.microsoft.com/office/2006/metadata/properties" xmlns:ns2="3b2c229f-e344-408f-b010-6471a56e3821" xmlns:ns3="52d8c921-4930-40c3-8e96-b47874c6462c" targetNamespace="http://schemas.microsoft.com/office/2006/metadata/properties" ma:root="true" ma:fieldsID="f92c57e15c4d7f77997f2704e5b49f65" ns2:_="" ns3:_="">
     <xsd:import namespace="3b2c229f-e344-408f-b010-6471a56e3821"/>
@@ -1806,22 +1851,24 @@
 </ct:contentTypeSchema>
 </file>
 
-<file path=customXml/item2.xml><?xml version="1.0" encoding="utf-8"?>
-<p:properties xmlns:p="http://schemas.microsoft.com/office/2006/metadata/properties" xmlns:xsi="http://www.w3.org/2001/XMLSchema-instance" xmlns:pc="http://schemas.microsoft.com/office/infopath/2007/PartnerControls">
-  <documentManagement/>
-</p:properties>
+<file path=customXml/itemProps1.xml><?xml version="1.0" encoding="utf-8"?>
+<ds:datastoreItem xmlns:ds="http://schemas.openxmlformats.org/officeDocument/2006/customXml" ds:itemID="{F9C619D5-AF2F-40C0-8CDF-FBE317908009}">
+  <ds:schemaRefs>
+    <ds:schemaRef ds:uri="http://schemas.microsoft.com/sharepoint/v3/contenttype/forms"/>
+  </ds:schemaRefs>
+</ds:datastoreItem>
 </file>
 
-<file path=customXml/item3.xml><?xml version="1.0" encoding="utf-8"?>
-<?mso-contentType ?>
-<FormTemplates xmlns="http://schemas.microsoft.com/sharepoint/v3/contenttype/forms">
-  <Display>DocumentLibraryForm</Display>
-  <Edit>DocumentLibraryForm</Edit>
-  <New>DocumentLibraryForm</New>
-</FormTemplates>
+<file path=customXml/itemProps2.xml><?xml version="1.0" encoding="utf-8"?>
+<ds:datastoreItem xmlns:ds="http://schemas.openxmlformats.org/officeDocument/2006/customXml" ds:itemID="{51AF6484-C56A-4239-897E-FC9B52BDE6FB}">
+  <ds:schemaRefs>
+    <ds:schemaRef ds:uri="http://schemas.microsoft.com/office/2006/metadata/properties"/>
+    <ds:schemaRef ds:uri="http://schemas.microsoft.com/office/infopath/2007/PartnerControls"/>
+  </ds:schemaRefs>
+</ds:datastoreItem>
 </file>
 
-<file path=customXml/itemProps1.xml><?xml version="1.0" encoding="utf-8"?>
+<file path=customXml/itemProps3.xml><?xml version="1.0" encoding="utf-8"?>
 <ds:datastoreItem xmlns:ds="http://schemas.openxmlformats.org/officeDocument/2006/customXml" ds:itemID="{2F047FB3-08F2-4E78-8B42-DCCEC4E8EB91}">
   <ds:schemaRefs>
     <ds:schemaRef ds:uri="http://schemas.microsoft.com/office/2006/metadata/contentType"/>
@@ -1838,21 +1885,4 @@
     <ds:schemaRef ds:uri="http://schemas.microsoft.com/internal/obd"/>
   </ds:schemaRefs>
 </ds:datastoreItem>
-</file>
-
-<file path=customXml/itemProps2.xml><?xml version="1.0" encoding="utf-8"?>
-<ds:datastoreItem xmlns:ds="http://schemas.openxmlformats.org/officeDocument/2006/customXml" ds:itemID="{51AF6484-C56A-4239-897E-FC9B52BDE6FB}">
-  <ds:schemaRefs>
-    <ds:schemaRef ds:uri="http://schemas.microsoft.com/office/2006/metadata/properties"/>
-    <ds:schemaRef ds:uri="http://schemas.microsoft.com/office/infopath/2007/PartnerControls"/>
-  </ds:schemaRefs>
-</ds:datastoreItem>
-</file>
-
-<file path=customXml/itemProps3.xml><?xml version="1.0" encoding="utf-8"?>
-<ds:datastoreItem xmlns:ds="http://schemas.openxmlformats.org/officeDocument/2006/customXml" ds:itemID="{F9C619D5-AF2F-40C0-8CDF-FBE317908009}">
-  <ds:schemaRefs>
-    <ds:schemaRef ds:uri="http://schemas.microsoft.com/sharepoint/v3/contenttype/forms"/>
-  </ds:schemaRefs>
-</ds:datastoreItem>
 </file>
</xml_diff>